<commit_message>
master - Updated CV and Senior position with ASOS
</commit_message>
<xml_diff>
--- a/docs/CV.docx
+++ b/docs/CV.docx
@@ -1,6 +1,6 @@
 
 <file path=word/document.xml><?xml version="1.0" encoding="utf-8"?>
-<w:document xmlns:wpc="http://schemas.microsoft.com/office/word/2010/wordprocessingCanvas" xmlns:cx="http://schemas.microsoft.com/office/drawing/2014/chartex" xmlns:cx1="http://schemas.microsoft.com/office/drawing/2015/9/8/chartex" xmlns:cx2="http://schemas.microsoft.com/office/drawing/2015/10/21/chartex" xmlns:cx3="http://schemas.microsoft.com/office/drawing/2016/5/9/chartex" xmlns:cx4="http://schemas.microsoft.com/office/drawing/2016/5/10/chartex" xmlns:cx5="http://schemas.microsoft.com/office/drawing/2016/5/11/chartex" xmlns:cx6="http://schemas.microsoft.com/office/drawing/2016/5/12/chartex" xmlns:cx7="http://schemas.microsoft.com/office/drawing/2016/5/13/chartex" xmlns:cx8="http://schemas.microsoft.com/office/drawing/2016/5/14/chartex" xmlns:mc="http://schemas.openxmlformats.org/markup-compatibility/2006" xmlns:aink="http://schemas.microsoft.com/office/drawing/2016/ink" xmlns:am3d="http://schemas.microsoft.com/office/drawing/2017/model3d" xmlns:o="urn:schemas-microsoft-com:office:office" xmlns:r="http://schemas.openxmlformats.org/officeDocument/2006/relationships" xmlns:m="http://schemas.openxmlformats.org/officeDocument/2006/math" xmlns:v="urn:schemas-microsoft-com:vml" xmlns:wp14="http://schemas.microsoft.com/office/word/2010/wordprocessingDrawing" xmlns:wp="http://schemas.openxmlformats.org/drawingml/2006/wordprocessingDrawing" xmlns:w10="urn:schemas-microsoft-com:office:word" xmlns:w="http://schemas.openxmlformats.org/wordprocessingml/2006/main" xmlns:w14="http://schemas.microsoft.com/office/word/2010/wordml" xmlns:w15="http://schemas.microsoft.com/office/word/2012/wordml" xmlns:w16cex="http://schemas.microsoft.com/office/word/2018/wordml/cex" xmlns:w16cid="http://schemas.microsoft.com/office/word/2016/wordml/cid" xmlns:w16="http://schemas.microsoft.com/office/word/2018/wordml" xmlns:w16se="http://schemas.microsoft.com/office/word/2015/wordml/symex" xmlns:wpg="http://schemas.microsoft.com/office/word/2010/wordprocessingGroup" xmlns:wpi="http://schemas.microsoft.com/office/word/2010/wordprocessingInk" xmlns:wne="http://schemas.microsoft.com/office/word/2006/wordml" xmlns:wps="http://schemas.microsoft.com/office/word/2010/wordprocessingShape" mc:Ignorable="w14 w15 w16se w16cid w16 w16cex wp14">
+<w:document xmlns:wpc="http://schemas.microsoft.com/office/word/2010/wordprocessingCanvas" xmlns:cx="http://schemas.microsoft.com/office/drawing/2014/chartex" xmlns:cx1="http://schemas.microsoft.com/office/drawing/2015/9/8/chartex" xmlns:cx2="http://schemas.microsoft.com/office/drawing/2015/10/21/chartex" xmlns:cx3="http://schemas.microsoft.com/office/drawing/2016/5/9/chartex" xmlns:cx4="http://schemas.microsoft.com/office/drawing/2016/5/10/chartex" xmlns:cx5="http://schemas.microsoft.com/office/drawing/2016/5/11/chartex" xmlns:cx6="http://schemas.microsoft.com/office/drawing/2016/5/12/chartex" xmlns:cx7="http://schemas.microsoft.com/office/drawing/2016/5/13/chartex" xmlns:cx8="http://schemas.microsoft.com/office/drawing/2016/5/14/chartex" xmlns:mc="http://schemas.openxmlformats.org/markup-compatibility/2006" xmlns:aink="http://schemas.microsoft.com/office/drawing/2016/ink" xmlns:am3d="http://schemas.microsoft.com/office/drawing/2017/model3d" xmlns:o="urn:schemas-microsoft-com:office:office" xmlns:oel="http://schemas.microsoft.com/office/2019/extlst" xmlns:r="http://schemas.openxmlformats.org/officeDocument/2006/relationships" xmlns:m="http://schemas.openxmlformats.org/officeDocument/2006/math" xmlns:v="urn:schemas-microsoft-com:vml" xmlns:wp14="http://schemas.microsoft.com/office/word/2010/wordprocessingDrawing" xmlns:wp="http://schemas.openxmlformats.org/drawingml/2006/wordprocessingDrawing" xmlns:w10="urn:schemas-microsoft-com:office:word" xmlns:w="http://schemas.openxmlformats.org/wordprocessingml/2006/main" xmlns:w14="http://schemas.microsoft.com/office/word/2010/wordml" xmlns:w15="http://schemas.microsoft.com/office/word/2012/wordml" xmlns:w16cex="http://schemas.microsoft.com/office/word/2018/wordml/cex" xmlns:w16cid="http://schemas.microsoft.com/office/word/2016/wordml/cid" xmlns:w16="http://schemas.microsoft.com/office/word/2018/wordml" xmlns:w16sdtdh="http://schemas.microsoft.com/office/word/2020/wordml/sdtdatahash" xmlns:w16se="http://schemas.microsoft.com/office/word/2015/wordml/symex" xmlns:wpg="http://schemas.microsoft.com/office/word/2010/wordprocessingGroup" xmlns:wpi="http://schemas.microsoft.com/office/word/2010/wordprocessingInk" xmlns:wne="http://schemas.microsoft.com/office/word/2006/wordml" xmlns:wps="http://schemas.microsoft.com/office/word/2010/wordprocessingShape" mc:Ignorable="w14 w15 w16se w16cid w16 w16cex w16sdtdh wp14">
   <w:body>
     <w:p>
       <w:pPr>
@@ -22,13 +22,13 @@
         <mc:AlternateContent>
           <mc:Choice Requires="wps">
             <w:drawing>
-              <wp:anchor distT="0" distB="0" distL="114300" distR="114300" simplePos="0" relativeHeight="251653632" behindDoc="0" locked="0" layoutInCell="1" allowOverlap="1" wp14:anchorId="5AE5D43F" wp14:editId="1141D8C4">
+              <wp:anchor distT="0" distB="0" distL="114300" distR="114300" simplePos="0" relativeHeight="251653632" behindDoc="0" locked="0" layoutInCell="1" allowOverlap="1" wp14:anchorId="5AE5D43F" wp14:editId="45A2ACF5">
                 <wp:simplePos x="0" y="0"/>
                 <wp:positionH relativeFrom="margin">
                   <wp:posOffset>2559685</wp:posOffset>
                 </wp:positionH>
                 <wp:positionV relativeFrom="paragraph">
-                  <wp:posOffset>115570</wp:posOffset>
+                  <wp:posOffset>102870</wp:posOffset>
                 </wp:positionV>
                 <wp:extent cx="2038350" cy="361950"/>
                 <wp:effectExtent l="0" t="0" r="0" b="0"/>
@@ -103,7 +103,7 @@
                 <v:stroke joinstyle="miter"/>
                 <v:path gradientshapeok="t" o:connecttype="rect"/>
               </v:shapetype>
-              <v:shape id="Text Box 2" o:spid="_x0000_s1026" type="#_x0000_t202" style="position:absolute;left:0;text-align:left;margin-left:201.55pt;margin-top:9.1pt;width:160.5pt;height:28.5pt;z-index:251653632;visibility:visible;mso-wrap-style:square;mso-width-percent:0;mso-height-percent:0;mso-wrap-distance-left:9pt;mso-wrap-distance-top:0;mso-wrap-distance-right:9pt;mso-wrap-distance-bottom:0;mso-position-horizontal:absolute;mso-position-horizontal-relative:margin;mso-position-vertical:absolute;mso-position-vertical-relative:text;mso-width-percent:0;mso-height-percent:0;mso-width-relative:margin;mso-height-relative:margin;v-text-anchor:top" o:gfxdata="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" filled="f" stroked="f">
+              <v:shape id="Text Box 2" o:spid="_x0000_s1026" type="#_x0000_t202" style="position:absolute;left:0;text-align:left;margin-left:201.55pt;margin-top:8.1pt;width:160.5pt;height:28.5pt;z-index:251653632;visibility:visible;mso-wrap-style:square;mso-width-percent:0;mso-height-percent:0;mso-wrap-distance-left:9pt;mso-wrap-distance-top:0;mso-wrap-distance-right:9pt;mso-wrap-distance-bottom:0;mso-position-horizontal:absolute;mso-position-horizontal-relative:margin;mso-position-vertical:absolute;mso-position-vertical-relative:text;mso-width-percent:0;mso-height-percent:0;mso-width-relative:margin;mso-height-relative:margin;v-text-anchor:top" o:gfxdata="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" filled="f" stroked="f">
                 <v:textbox>
                   <w:txbxContent>
                     <w:p>
@@ -147,23 +147,79 @@
           <w:b/>
           <w:noProof/>
           <w:szCs w:val="20"/>
+        </w:rPr>
+        <w:drawing>
+          <wp:anchor distT="0" distB="0" distL="114300" distR="114300" simplePos="0" relativeHeight="251760640" behindDoc="0" locked="0" layoutInCell="1" allowOverlap="1" wp14:anchorId="20BD84DD" wp14:editId="2C24DAED">
+            <wp:simplePos x="0" y="0"/>
+            <wp:positionH relativeFrom="column">
+              <wp:posOffset>5474335</wp:posOffset>
+            </wp:positionH>
+            <wp:positionV relativeFrom="paragraph">
+              <wp:posOffset>207645</wp:posOffset>
+            </wp:positionV>
+            <wp:extent cx="179705" cy="179705"/>
+            <wp:effectExtent l="0" t="0" r="0" b="0"/>
+            <wp:wrapSquare wrapText="bothSides"/>
+            <wp:docPr id="9" name="Picture 9" descr="Shape&#10;&#10;Description automatically generated with low confidence"/>
+            <wp:cNvGraphicFramePr>
+              <a:graphicFrameLocks xmlns:a="http://schemas.openxmlformats.org/drawingml/2006/main" noChangeAspect="1"/>
+            </wp:cNvGraphicFramePr>
+            <a:graphic xmlns:a="http://schemas.openxmlformats.org/drawingml/2006/main">
+              <a:graphicData uri="http://schemas.openxmlformats.org/drawingml/2006/picture">
+                <pic:pic xmlns:pic="http://schemas.openxmlformats.org/drawingml/2006/picture">
+                  <pic:nvPicPr>
+                    <pic:cNvPr id="9" name="Picture 9" descr="Shape&#10;&#10;Description automatically generated with low confidence"/>
+                    <pic:cNvPicPr/>
+                  </pic:nvPicPr>
+                  <pic:blipFill>
+                    <a:blip r:embed="rId8" cstate="print">
+                      <a:extLst>
+                        <a:ext uri="{28A0092B-C50C-407E-A947-70E740481C1C}">
+                          <a14:useLocalDpi xmlns:a14="http://schemas.microsoft.com/office/drawing/2010/main" val="0"/>
+                        </a:ext>
+                      </a:extLst>
+                    </a:blip>
+                    <a:stretch>
+                      <a:fillRect/>
+                    </a:stretch>
+                  </pic:blipFill>
+                  <pic:spPr>
+                    <a:xfrm>
+                      <a:off x="0" y="0"/>
+                      <a:ext cx="179705" cy="179705"/>
+                    </a:xfrm>
+                    <a:prstGeom prst="rect">
+                      <a:avLst/>
+                    </a:prstGeom>
+                  </pic:spPr>
+                </pic:pic>
+              </a:graphicData>
+            </a:graphic>
+          </wp:anchor>
+        </w:drawing>
+      </w:r>
+      <w:r>
+        <w:rPr>
+          <w:rFonts w:ascii="Gill Sans MT" w:hAnsi="Gill Sans MT" w:cs="Tahoma"/>
+          <w:noProof/>
+          <w:szCs w:val="20"/>
           <w:lang w:eastAsia="en-GB"/>
         </w:rPr>
         <mc:AlternateContent>
           <mc:Choice Requires="wps">
             <w:drawing>
-              <wp:anchor distT="0" distB="0" distL="114300" distR="114300" simplePos="0" relativeHeight="251651584" behindDoc="0" locked="0" layoutInCell="1" allowOverlap="1" wp14:anchorId="38EE8AEA" wp14:editId="7462AD23">
+              <wp:anchor distT="0" distB="0" distL="114300" distR="114300" simplePos="0" relativeHeight="251559936" behindDoc="0" locked="0" layoutInCell="1" allowOverlap="1" wp14:anchorId="6537B1D2" wp14:editId="6BC3858F">
                 <wp:simplePos x="0" y="0"/>
-                <wp:positionH relativeFrom="column">
-                  <wp:posOffset>41275</wp:posOffset>
+                <wp:positionH relativeFrom="margin">
+                  <wp:posOffset>5601335</wp:posOffset>
                 </wp:positionH>
-                <wp:positionV relativeFrom="paragraph">
-                  <wp:posOffset>125095</wp:posOffset>
+                <wp:positionV relativeFrom="margin">
+                  <wp:posOffset>476250</wp:posOffset>
                 </wp:positionV>
-                <wp:extent cx="6547449" cy="319178"/>
-                <wp:effectExtent l="0" t="0" r="0" b="5080"/>
+                <wp:extent cx="1162050" cy="234950"/>
+                <wp:effectExtent l="0" t="0" r="0" b="0"/>
                 <wp:wrapNone/>
-                <wp:docPr id="1" name="Text Box 2"/>
+                <wp:docPr id="307" name="Text Box 2"/>
                 <wp:cNvGraphicFramePr>
                   <a:graphicFrameLocks xmlns:a="http://schemas.openxmlformats.org/drawingml/2006/main"/>
                 </wp:cNvGraphicFramePr>
@@ -176,7 +232,7 @@
                       <wps:spPr bwMode="auto">
                         <a:xfrm>
                           <a:off x="0" y="0"/>
-                          <a:ext cx="6547449" cy="319178"/>
+                          <a:ext cx="1162050" cy="234950"/>
                         </a:xfrm>
                         <a:prstGeom prst="rect">
                           <a:avLst/>
@@ -202,264 +258,7 @@
                               <w:rPr>
                                 <w:rFonts w:ascii="Gill Sans MT" w:hAnsi="Gill Sans MT" w:cs="Tahoma"/>
                               </w:rPr>
-                              <w:t>Mobile: 07</w:t>
-                            </w:r>
-                            <w:r>
-                              <w:rPr>
-                                <w:rFonts w:ascii="Gill Sans MT" w:hAnsi="Gill Sans MT" w:cs="Tahoma"/>
-                              </w:rPr>
-                              <w:t>947 679 350</w:t>
-                            </w:r>
-                            <w:r>
-                              <w:rPr>
-                                <w:rFonts w:ascii="Gill Sans MT" w:hAnsi="Gill Sans MT" w:cs="Tahoma"/>
-                              </w:rPr>
-                              <w:t xml:space="preserve">     Email: </w:t>
-                            </w:r>
-                            <w:hyperlink r:id="rId8" w:history="1">
-                              <w:r>
-                                <w:rPr>
-                                  <w:rStyle w:val="Hyperlink"/>
-                                  <w:rFonts w:ascii="Gill Sans MT" w:hAnsi="Gill Sans MT" w:cs="Tahoma"/>
-                                  <w:b/>
-                                  <w:bCs/>
-                                  <w:u w:val="none"/>
-                                </w:rPr>
-                                <w:t>ash.gibson@hotmail.co.uk</w:t>
-                              </w:r>
-                            </w:hyperlink>
-                            <w:r>
-                              <w:rPr>
-                                <w:rFonts w:ascii="Gill Sans MT" w:hAnsi="Gill Sans MT" w:cs="Tahoma"/>
-                              </w:rPr>
-                              <w:t xml:space="preserve"> </w:t>
-                            </w:r>
-                            <w:r>
-                              <w:rPr>
-                                <w:rFonts w:ascii="Gill Sans MT" w:hAnsi="Gill Sans MT" w:cs="Tahoma"/>
-                              </w:rPr>
-                              <w:t xml:space="preserve">   </w:t>
-                            </w:r>
-                            <w:r>
-                              <w:rPr>
-                                <w:rFonts w:ascii="Gill Sans MT" w:hAnsi="Gill Sans MT" w:cs="Tahoma"/>
-                                <w:b/>
-                                <w:bCs/>
-                              </w:rPr>
-                              <w:t xml:space="preserve"> </w:t>
-                            </w:r>
-                            <w:hyperlink r:id="rId9" w:history="1">
-                              <w:r>
-                                <w:rPr>
-                                  <w:rStyle w:val="Hyperlink"/>
-                                  <w:rFonts w:ascii="Gill Sans MT" w:hAnsi="Gill Sans MT" w:cs="Tahoma"/>
-                                  <w:b/>
-                                  <w:bCs/>
-                                  <w:u w:val="none"/>
-                                </w:rPr>
-                                <w:t>linkedin.com/in/ashleydgibson</w:t>
-                              </w:r>
-                            </w:hyperlink>
-                            <w:r>
-                              <w:rPr>
-                                <w:rFonts w:ascii="Gill Sans MT" w:hAnsi="Gill Sans MT" w:cs="Tahoma"/>
-                              </w:rPr>
-                              <w:br/>
-                            </w:r>
-                          </w:p>
-                          <w:p>
-                            <w:pPr>
-                              <w:jc w:val="center"/>
-                              <w:rPr>
-                                <w:rFonts w:ascii="Tahoma" w:hAnsi="Tahoma" w:cs="Tahoma"/>
-                                <w:sz w:val="20"/>
-                              </w:rPr>
-                            </w:pPr>
-                          </w:p>
-                        </w:txbxContent>
-                      </wps:txbx>
-                      <wps:bodyPr rot="0" vert="horz" wrap="square" lIns="91440" tIns="45720" rIns="91440" bIns="45720" anchor="t" anchorCtr="0">
-                        <a:noAutofit/>
-                      </wps:bodyPr>
-                    </wps:wsp>
-                  </a:graphicData>
-                </a:graphic>
-                <wp14:sizeRelH relativeFrom="margin">
-                  <wp14:pctWidth>0</wp14:pctWidth>
-                </wp14:sizeRelH>
-                <wp14:sizeRelV relativeFrom="margin">
-                  <wp14:pctHeight>0</wp14:pctHeight>
-                </wp14:sizeRelV>
-              </wp:anchor>
-            </w:drawing>
-          </mc:Choice>
-          <mc:Fallback>
-            <w:pict>
-              <v:shape w14:anchorId="38EE8AEA" id="_x0000_s1027" type="#_x0000_t202" style="position:absolute;margin-left:3.25pt;margin-top:9.85pt;width:515.55pt;height:25.15pt;z-index:251651584;visibility:visible;mso-wrap-style:square;mso-width-percent:0;mso-height-percent:0;mso-wrap-distance-left:9pt;mso-wrap-distance-top:0;mso-wrap-distance-right:9pt;mso-wrap-distance-bottom:0;mso-position-horizontal:absolute;mso-position-horizontal-relative:text;mso-position-vertical:absolute;mso-position-vertical-relative:text;mso-width-percent:0;mso-height-percent:0;mso-width-relative:margin;mso-height-relative:margin;v-text-anchor:top" o:gfxdata="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" filled="f" stroked="f">
-                <v:textbox>
-                  <w:txbxContent>
-                    <w:p>
-                      <w:pPr>
-                        <w:jc w:val="center"/>
-                        <w:rPr>
-                          <w:rFonts w:ascii="Gill Sans MT" w:hAnsi="Gill Sans MT" w:cs="Tahoma"/>
-                        </w:rPr>
-                      </w:pPr>
-                      <w:r>
-                        <w:rPr>
-                          <w:rFonts w:ascii="Gill Sans MT" w:hAnsi="Gill Sans MT" w:cs="Tahoma"/>
-                        </w:rPr>
-                        <w:t>Mobile: 07</w:t>
-                      </w:r>
-                      <w:r>
-                        <w:rPr>
-                          <w:rFonts w:ascii="Gill Sans MT" w:hAnsi="Gill Sans MT" w:cs="Tahoma"/>
-                        </w:rPr>
-                        <w:t>947 679 350</w:t>
-                      </w:r>
-                      <w:r>
-                        <w:rPr>
-                          <w:rFonts w:ascii="Gill Sans MT" w:hAnsi="Gill Sans MT" w:cs="Tahoma"/>
-                        </w:rPr>
-                        <w:t xml:space="preserve">     Email: </w:t>
-                      </w:r>
-                      <w:hyperlink r:id="rId10" w:history="1">
-                        <w:r>
-                          <w:rPr>
-                            <w:rStyle w:val="Hyperlink"/>
-                            <w:rFonts w:ascii="Gill Sans MT" w:hAnsi="Gill Sans MT" w:cs="Tahoma"/>
-                            <w:b/>
-                            <w:bCs/>
-                            <w:u w:val="none"/>
-                          </w:rPr>
-                          <w:t>ash.gibson@hotmail.co.uk</w:t>
-                        </w:r>
-                      </w:hyperlink>
-                      <w:r>
-                        <w:rPr>
-                          <w:rFonts w:ascii="Gill Sans MT" w:hAnsi="Gill Sans MT" w:cs="Tahoma"/>
-                        </w:rPr>
-                        <w:t xml:space="preserve"> </w:t>
-                      </w:r>
-                      <w:r>
-                        <w:rPr>
-                          <w:rFonts w:ascii="Gill Sans MT" w:hAnsi="Gill Sans MT" w:cs="Tahoma"/>
-                        </w:rPr>
-                        <w:t xml:space="preserve">   </w:t>
-                      </w:r>
-                      <w:r>
-                        <w:rPr>
-                          <w:rFonts w:ascii="Gill Sans MT" w:hAnsi="Gill Sans MT" w:cs="Tahoma"/>
-                          <w:b/>
-                          <w:bCs/>
-                        </w:rPr>
-                        <w:t xml:space="preserve"> </w:t>
-                      </w:r>
-                      <w:hyperlink r:id="rId11" w:history="1">
-                        <w:r>
-                          <w:rPr>
-                            <w:rStyle w:val="Hyperlink"/>
-                            <w:rFonts w:ascii="Gill Sans MT" w:hAnsi="Gill Sans MT" w:cs="Tahoma"/>
-                            <w:b/>
-                            <w:bCs/>
-                            <w:u w:val="none"/>
-                          </w:rPr>
-                          <w:t>linkedin.com/in/ashleydgibson</w:t>
-                        </w:r>
-                      </w:hyperlink>
-                      <w:r>
-                        <w:rPr>
-                          <w:rFonts w:ascii="Gill Sans MT" w:hAnsi="Gill Sans MT" w:cs="Tahoma"/>
-                        </w:rPr>
-                        <w:br/>
-                      </w:r>
-                    </w:p>
-                    <w:p>
-                      <w:pPr>
-                        <w:jc w:val="center"/>
-                        <w:rPr>
-                          <w:rFonts w:ascii="Tahoma" w:hAnsi="Tahoma" w:cs="Tahoma"/>
-                          <w:sz w:val="20"/>
-                        </w:rPr>
-                      </w:pPr>
-                    </w:p>
-                  </w:txbxContent>
-                </v:textbox>
-              </v:shape>
-            </w:pict>
-          </mc:Fallback>
-        </mc:AlternateContent>
-      </w:r>
-    </w:p>
-    <w:p>
-      <w:pPr>
-        <w:rPr>
-          <w:rFonts w:ascii="Gill Sans MT" w:hAnsi="Gill Sans MT" w:cs="Tahoma"/>
-          <w:b/>
-          <w:szCs w:val="20"/>
-        </w:rPr>
-      </w:pPr>
-      <w:r>
-        <w:rPr>
-          <w:rFonts w:ascii="Gill Sans MT" w:hAnsi="Gill Sans MT" w:cs="Tahoma"/>
-          <w:noProof/>
-          <w:szCs w:val="20"/>
-          <w:lang w:eastAsia="en-GB"/>
-        </w:rPr>
-        <mc:AlternateContent>
-          <mc:Choice Requires="wps">
-            <w:drawing>
-              <wp:anchor distT="0" distB="0" distL="114300" distR="114300" simplePos="0" relativeHeight="251640320" behindDoc="0" locked="0" layoutInCell="1" allowOverlap="1" wp14:anchorId="6537B1D2" wp14:editId="3BD4D910">
-                <wp:simplePos x="0" y="0"/>
-                <wp:positionH relativeFrom="margin">
-                  <wp:posOffset>731520</wp:posOffset>
-                </wp:positionH>
-                <wp:positionV relativeFrom="margin">
-                  <wp:posOffset>680085</wp:posOffset>
-                </wp:positionV>
-                <wp:extent cx="4761230" cy="327660"/>
-                <wp:effectExtent l="0" t="0" r="0" b="0"/>
-                <wp:wrapNone/>
-                <wp:docPr id="307" name="Text Box 2"/>
-                <wp:cNvGraphicFramePr>
-                  <a:graphicFrameLocks xmlns:a="http://schemas.openxmlformats.org/drawingml/2006/main"/>
-                </wp:cNvGraphicFramePr>
-                <a:graphic xmlns:a="http://schemas.openxmlformats.org/drawingml/2006/main">
-                  <a:graphicData uri="http://schemas.microsoft.com/office/word/2010/wordprocessingShape">
-                    <wps:wsp>
-                      <wps:cNvSpPr txBox="1">
-                        <a:spLocks noChangeArrowheads="1"/>
-                      </wps:cNvSpPr>
-                      <wps:spPr bwMode="auto">
-                        <a:xfrm>
-                          <a:off x="0" y="0"/>
-                          <a:ext cx="4761230" cy="327660"/>
-                        </a:xfrm>
-                        <a:prstGeom prst="rect">
-                          <a:avLst/>
-                        </a:prstGeom>
-                        <a:noFill/>
-                        <a:ln w="9525">
-                          <a:noFill/>
-                          <a:miter lim="800000"/>
-                          <a:headEnd/>
-                          <a:tailEnd/>
-                        </a:ln>
-                      </wps:spPr>
-                      <wps:txbx>
-                        <w:txbxContent>
-                          <w:p>
-                            <w:pPr>
-                              <w:jc w:val="center"/>
-                              <w:rPr>
-                                <w:rFonts w:ascii="Gill Sans MT" w:hAnsi="Gill Sans MT" w:cs="Tahoma"/>
-                              </w:rPr>
-                            </w:pPr>
-                            <w:r>
-                              <w:rPr>
-                                <w:rFonts w:ascii="Gill Sans MT" w:hAnsi="Gill Sans MT" w:cs="Tahoma"/>
-                              </w:rPr>
-                              <w:t>The Bungalow</w:t>
+                              <w:t>Chesterfield</w:t>
                             </w:r>
                             <w:r>
                               <w:rPr>
@@ -471,31 +270,7 @@
                               <w:rPr>
                                 <w:rFonts w:ascii="Gill Sans MT" w:hAnsi="Gill Sans MT" w:cs="Tahoma"/>
                               </w:rPr>
-                              <w:t xml:space="preserve"> Ivy House Farm Lane</w:t>
-                            </w:r>
-                            <w:r>
-                              <w:rPr>
-                                <w:rFonts w:ascii="Gill Sans MT" w:hAnsi="Gill Sans MT" w:cs="Tahoma"/>
-                              </w:rPr>
-                              <w:t>,</w:t>
-                            </w:r>
-                            <w:r>
-                              <w:rPr>
-                                <w:rFonts w:ascii="Gill Sans MT" w:hAnsi="Gill Sans MT" w:cs="Tahoma"/>
-                              </w:rPr>
-                              <w:t xml:space="preserve"> Brimington</w:t>
-                            </w:r>
-                            <w:r>
-                              <w:rPr>
-                                <w:rFonts w:ascii="Gill Sans MT" w:hAnsi="Gill Sans MT" w:cs="Tahoma"/>
-                              </w:rPr>
-                              <w:t>,</w:t>
-                            </w:r>
-                            <w:r>
-                              <w:rPr>
-                                <w:rFonts w:ascii="Gill Sans MT" w:hAnsi="Gill Sans MT" w:cs="Tahoma"/>
-                              </w:rPr>
-                              <w:t xml:space="preserve"> Chesterfield S43 1AF</w:t>
+                              <w:t xml:space="preserve"> S43</w:t>
                             </w:r>
                             <w:r>
                               <w:rPr>
@@ -523,7 +298,7 @@
           </mc:Choice>
           <mc:Fallback>
             <w:pict>
-              <v:shape w14:anchorId="6537B1D2" id="_x0000_s1028" type="#_x0000_t202" style="position:absolute;margin-left:57.6pt;margin-top:53.55pt;width:374.9pt;height:25.8pt;z-index:251640320;visibility:visible;mso-wrap-style:square;mso-width-percent:0;mso-height-percent:0;mso-wrap-distance-left:9pt;mso-wrap-distance-top:0;mso-wrap-distance-right:9pt;mso-wrap-distance-bottom:0;mso-position-horizontal:absolute;mso-position-horizontal-relative:margin;mso-position-vertical:absolute;mso-position-vertical-relative:margin;mso-width-percent:0;mso-height-percent:0;mso-width-relative:margin;mso-height-relative:margin;v-text-anchor:top" o:gfxdata="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" filled="f" stroked="f">
+              <v:shape w14:anchorId="6537B1D2" id="_x0000_s1027" type="#_x0000_t202" style="position:absolute;margin-left:441.05pt;margin-top:37.5pt;width:91.5pt;height:18.5pt;z-index:251559936;visibility:visible;mso-wrap-style:square;mso-width-percent:0;mso-height-percent:0;mso-wrap-distance-left:9pt;mso-wrap-distance-top:0;mso-wrap-distance-right:9pt;mso-wrap-distance-bottom:0;mso-position-horizontal:absolute;mso-position-horizontal-relative:margin;mso-position-vertical:absolute;mso-position-vertical-relative:margin;mso-width-percent:0;mso-height-percent:0;mso-width-relative:margin;mso-height-relative:margin;v-text-anchor:top" o:gfxdata="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" filled="f" stroked="f">
                 <v:textbox>
                   <w:txbxContent>
                     <w:p>
@@ -537,7 +312,7 @@
                         <w:rPr>
                           <w:rFonts w:ascii="Gill Sans MT" w:hAnsi="Gill Sans MT" w:cs="Tahoma"/>
                         </w:rPr>
-                        <w:t>The Bungalow</w:t>
+                        <w:t>Chesterfield</w:t>
                       </w:r>
                       <w:r>
                         <w:rPr>
@@ -549,31 +324,7 @@
                         <w:rPr>
                           <w:rFonts w:ascii="Gill Sans MT" w:hAnsi="Gill Sans MT" w:cs="Tahoma"/>
                         </w:rPr>
-                        <w:t xml:space="preserve"> Ivy House Farm Lane</w:t>
-                      </w:r>
-                      <w:r>
-                        <w:rPr>
-                          <w:rFonts w:ascii="Gill Sans MT" w:hAnsi="Gill Sans MT" w:cs="Tahoma"/>
-                        </w:rPr>
-                        <w:t>,</w:t>
-                      </w:r>
-                      <w:r>
-                        <w:rPr>
-                          <w:rFonts w:ascii="Gill Sans MT" w:hAnsi="Gill Sans MT" w:cs="Tahoma"/>
-                        </w:rPr>
-                        <w:t xml:space="preserve"> Brimington</w:t>
-                      </w:r>
-                      <w:r>
-                        <w:rPr>
-                          <w:rFonts w:ascii="Gill Sans MT" w:hAnsi="Gill Sans MT" w:cs="Tahoma"/>
-                        </w:rPr>
-                        <w:t>,</w:t>
-                      </w:r>
-                      <w:r>
-                        <w:rPr>
-                          <w:rFonts w:ascii="Gill Sans MT" w:hAnsi="Gill Sans MT" w:cs="Tahoma"/>
-                        </w:rPr>
-                        <w:t xml:space="preserve"> Chesterfield S43 1AF</w:t>
+                        <w:t xml:space="preserve"> S43</w:t>
                       </w:r>
                       <w:r>
                         <w:rPr>
@@ -593,127 +344,754 @@
       <w:r>
         <w:rPr>
           <w:rFonts w:ascii="Gill Sans MT" w:hAnsi="Gill Sans MT" w:cs="Tahoma"/>
-          <w:szCs w:val="20"/>
-        </w:rPr>
-        <w:br/>
-      </w:r>
-      <w:r>
-        <w:rPr>
-          <w:rFonts w:ascii="Gill Sans MT" w:hAnsi="Gill Sans MT" w:cs="Tahoma"/>
           <w:b/>
-          <w:szCs w:val="20"/>
-        </w:rPr>
-        <w:br/>
+          <w:noProof/>
+          <w:szCs w:val="20"/>
+        </w:rPr>
+        <w:drawing>
+          <wp:anchor distT="0" distB="0" distL="114300" distR="114300" simplePos="0" relativeHeight="251686912" behindDoc="0" locked="0" layoutInCell="1" allowOverlap="1" wp14:anchorId="172103F5" wp14:editId="71EDBD9C">
+            <wp:simplePos x="0" y="0"/>
+            <wp:positionH relativeFrom="column">
+              <wp:posOffset>1200785</wp:posOffset>
+            </wp:positionH>
+            <wp:positionV relativeFrom="paragraph">
+              <wp:posOffset>207645</wp:posOffset>
+            </wp:positionV>
+            <wp:extent cx="179705" cy="179705"/>
+            <wp:effectExtent l="0" t="0" r="0" b="0"/>
+            <wp:wrapSquare wrapText="bothSides"/>
+            <wp:docPr id="7" name="Picture 7" descr="Shape&#10;&#10;Description automatically generated with low confidence"/>
+            <wp:cNvGraphicFramePr>
+              <a:graphicFrameLocks xmlns:a="http://schemas.openxmlformats.org/drawingml/2006/main" noChangeAspect="1"/>
+            </wp:cNvGraphicFramePr>
+            <a:graphic xmlns:a="http://schemas.openxmlformats.org/drawingml/2006/main">
+              <a:graphicData uri="http://schemas.openxmlformats.org/drawingml/2006/picture">
+                <pic:pic xmlns:pic="http://schemas.openxmlformats.org/drawingml/2006/picture">
+                  <pic:nvPicPr>
+                    <pic:cNvPr id="7" name="Picture 7" descr="Shape&#10;&#10;Description automatically generated with low confidence"/>
+                    <pic:cNvPicPr/>
+                  </pic:nvPicPr>
+                  <pic:blipFill>
+                    <a:blip r:embed="rId9" cstate="print">
+                      <a:extLst>
+                        <a:ext uri="{28A0092B-C50C-407E-A947-70E740481C1C}">
+                          <a14:useLocalDpi xmlns:a14="http://schemas.microsoft.com/office/drawing/2010/main" val="0"/>
+                        </a:ext>
+                      </a:extLst>
+                    </a:blip>
+                    <a:stretch>
+                      <a:fillRect/>
+                    </a:stretch>
+                  </pic:blipFill>
+                  <pic:spPr>
+                    <a:xfrm>
+                      <a:off x="0" y="0"/>
+                      <a:ext cx="179705" cy="179705"/>
+                    </a:xfrm>
+                    <a:prstGeom prst="rect">
+                      <a:avLst/>
+                    </a:prstGeom>
+                  </pic:spPr>
+                </pic:pic>
+              </a:graphicData>
+            </a:graphic>
+          </wp:anchor>
+        </w:drawing>
       </w:r>
       <w:r>
         <w:rPr>
           <w:rFonts w:ascii="Gill Sans MT" w:hAnsi="Gill Sans MT" w:cs="Tahoma"/>
           <w:b/>
           <w:bCs/>
-          <w:szCs w:val="20"/>
-        </w:rPr>
-        <w:t>Personal Statement</w:t>
+          <w:noProof/>
+          <w:szCs w:val="20"/>
+        </w:rPr>
+        <mc:AlternateContent>
+          <mc:Choice Requires="wps">
+            <w:drawing>
+              <wp:anchor distT="45720" distB="45720" distL="114300" distR="114300" simplePos="0" relativeHeight="251780096" behindDoc="0" locked="0" layoutInCell="1" allowOverlap="1" wp14:anchorId="6EC0451C" wp14:editId="29F454EE">
+                <wp:simplePos x="0" y="0"/>
+                <wp:positionH relativeFrom="column">
+                  <wp:posOffset>148590</wp:posOffset>
+                </wp:positionH>
+                <wp:positionV relativeFrom="paragraph">
+                  <wp:posOffset>156845</wp:posOffset>
+                </wp:positionV>
+                <wp:extent cx="1054100" cy="241300"/>
+                <wp:effectExtent l="0" t="0" r="0" b="6350"/>
+                <wp:wrapSquare wrapText="bothSides"/>
+                <wp:docPr id="10" name="Text Box 2"/>
+                <wp:cNvGraphicFramePr>
+                  <a:graphicFrameLocks xmlns:a="http://schemas.openxmlformats.org/drawingml/2006/main"/>
+                </wp:cNvGraphicFramePr>
+                <a:graphic xmlns:a="http://schemas.openxmlformats.org/drawingml/2006/main">
+                  <a:graphicData uri="http://schemas.microsoft.com/office/word/2010/wordprocessingShape">
+                    <wps:wsp>
+                      <wps:cNvSpPr txBox="1">
+                        <a:spLocks noChangeArrowheads="1"/>
+                      </wps:cNvSpPr>
+                      <wps:spPr bwMode="auto">
+                        <a:xfrm>
+                          <a:off x="0" y="0"/>
+                          <a:ext cx="1054100" cy="241300"/>
+                        </a:xfrm>
+                        <a:prstGeom prst="rect">
+                          <a:avLst/>
+                        </a:prstGeom>
+                        <a:noFill/>
+                        <a:ln w="9525">
+                          <a:noFill/>
+                          <a:miter lim="800000"/>
+                          <a:headEnd/>
+                          <a:tailEnd/>
+                        </a:ln>
+                      </wps:spPr>
+                      <wps:txbx>
+                        <w:txbxContent>
+                          <w:p>
+                            <w:r>
+                              <w:rPr>
+                                <w:rFonts w:ascii="Gill Sans MT" w:hAnsi="Gill Sans MT" w:cs="Tahoma"/>
+                              </w:rPr>
+                              <w:t>07</w:t>
+                            </w:r>
+                            <w:r>
+                              <w:rPr>
+                                <w:rFonts w:ascii="Gill Sans MT" w:hAnsi="Gill Sans MT" w:cs="Tahoma"/>
+                              </w:rPr>
+                              <w:t xml:space="preserve">947 679 350     </w:t>
+                            </w:r>
+                            <w:r>
+                              <w:rPr>
+                                <w:rFonts w:ascii="Gill Sans MT" w:hAnsi="Gill Sans MT" w:cs="Tahoma"/>
+                              </w:rPr>
+                              <w:t xml:space="preserve">   </w:t>
+                            </w:r>
+                            <w:r>
+                              <w:rPr>
+                                <w:rFonts w:ascii="Gill Sans MT" w:hAnsi="Gill Sans MT" w:cs="Tahoma"/>
+                              </w:rPr>
+                              <w:t xml:space="preserve"> </w:t>
+                            </w:r>
+                          </w:p>
+                        </w:txbxContent>
+                      </wps:txbx>
+                      <wps:bodyPr rot="0" vert="horz" wrap="square" lIns="91440" tIns="45720" rIns="91440" bIns="45720" anchor="t" anchorCtr="0">
+                        <a:noAutofit/>
+                      </wps:bodyPr>
+                    </wps:wsp>
+                  </a:graphicData>
+                </a:graphic>
+                <wp14:sizeRelH relativeFrom="margin">
+                  <wp14:pctWidth>0</wp14:pctWidth>
+                </wp14:sizeRelH>
+                <wp14:sizeRelV relativeFrom="margin">
+                  <wp14:pctHeight>0</wp14:pctHeight>
+                </wp14:sizeRelV>
+              </wp:anchor>
+            </w:drawing>
+          </mc:Choice>
+          <mc:Fallback>
+            <w:pict>
+              <v:shape w14:anchorId="6EC0451C" id="_x0000_s1028" type="#_x0000_t202" style="position:absolute;margin-left:11.7pt;margin-top:12.35pt;width:83pt;height:19pt;z-index:251780096;visibility:visible;mso-wrap-style:square;mso-width-percent:0;mso-height-percent:0;mso-wrap-distance-left:9pt;mso-wrap-distance-top:3.6pt;mso-wrap-distance-right:9pt;mso-wrap-distance-bottom:3.6pt;mso-position-horizontal:absolute;mso-position-horizontal-relative:text;mso-position-vertical:absolute;mso-position-vertical-relative:text;mso-width-percent:0;mso-height-percent:0;mso-width-relative:margin;mso-height-relative:margin;v-text-anchor:top" o:gfxdata="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" filled="f" stroked="f">
+                <v:textbox>
+                  <w:txbxContent>
+                    <w:p>
+                      <w:r>
+                        <w:rPr>
+                          <w:rFonts w:ascii="Gill Sans MT" w:hAnsi="Gill Sans MT" w:cs="Tahoma"/>
+                        </w:rPr>
+                        <w:t>07</w:t>
+                      </w:r>
+                      <w:r>
+                        <w:rPr>
+                          <w:rFonts w:ascii="Gill Sans MT" w:hAnsi="Gill Sans MT" w:cs="Tahoma"/>
+                        </w:rPr>
+                        <w:t xml:space="preserve">947 679 350     </w:t>
+                      </w:r>
+                      <w:r>
+                        <w:rPr>
+                          <w:rFonts w:ascii="Gill Sans MT" w:hAnsi="Gill Sans MT" w:cs="Tahoma"/>
+                        </w:rPr>
+                        <w:t xml:space="preserve">   </w:t>
+                      </w:r>
+                      <w:r>
+                        <w:rPr>
+                          <w:rFonts w:ascii="Gill Sans MT" w:hAnsi="Gill Sans MT" w:cs="Tahoma"/>
+                        </w:rPr>
+                        <w:t xml:space="preserve"> </w:t>
+                      </w:r>
+                    </w:p>
+                  </w:txbxContent>
+                </v:textbox>
+                <w10:wrap type="square"/>
+              </v:shape>
+            </w:pict>
+          </mc:Fallback>
+        </mc:AlternateContent>
+      </w:r>
+      <w:r>
+        <w:rPr>
+          <w:rFonts w:ascii="Gill Sans MT" w:hAnsi="Gill Sans MT" w:cs="Tahoma"/>
+          <w:b/>
+          <w:noProof/>
+          <w:szCs w:val="20"/>
+        </w:rPr>
+        <w:drawing>
+          <wp:anchor distT="0" distB="0" distL="114300" distR="114300" simplePos="0" relativeHeight="251723776" behindDoc="0" locked="0" layoutInCell="1" allowOverlap="1" wp14:anchorId="54F0E12B" wp14:editId="3A2C4521">
+            <wp:simplePos x="0" y="0"/>
+            <wp:positionH relativeFrom="column">
+              <wp:posOffset>3232785</wp:posOffset>
+            </wp:positionH>
+            <wp:positionV relativeFrom="paragraph">
+              <wp:posOffset>201295</wp:posOffset>
+            </wp:positionV>
+            <wp:extent cx="179705" cy="179705"/>
+            <wp:effectExtent l="0" t="0" r="0" b="0"/>
+            <wp:wrapSquare wrapText="bothSides"/>
+            <wp:docPr id="8" name="Picture 8" descr="Shape&#10;&#10;Description automatically generated with low confidence"/>
+            <wp:cNvGraphicFramePr>
+              <a:graphicFrameLocks xmlns:a="http://schemas.openxmlformats.org/drawingml/2006/main" noChangeAspect="1"/>
+            </wp:cNvGraphicFramePr>
+            <a:graphic xmlns:a="http://schemas.openxmlformats.org/drawingml/2006/main">
+              <a:graphicData uri="http://schemas.openxmlformats.org/drawingml/2006/picture">
+                <pic:pic xmlns:pic="http://schemas.openxmlformats.org/drawingml/2006/picture">
+                  <pic:nvPicPr>
+                    <pic:cNvPr id="8" name="Picture 8" descr="Shape&#10;&#10;Description automatically generated with low confidence"/>
+                    <pic:cNvPicPr/>
+                  </pic:nvPicPr>
+                  <pic:blipFill>
+                    <a:blip r:embed="rId10" cstate="print">
+                      <a:extLst>
+                        <a:ext uri="{28A0092B-C50C-407E-A947-70E740481C1C}">
+                          <a14:useLocalDpi xmlns:a14="http://schemas.microsoft.com/office/drawing/2010/main" val="0"/>
+                        </a:ext>
+                      </a:extLst>
+                    </a:blip>
+                    <a:stretch>
+                      <a:fillRect/>
+                    </a:stretch>
+                  </pic:blipFill>
+                  <pic:spPr>
+                    <a:xfrm>
+                      <a:off x="0" y="0"/>
+                      <a:ext cx="179705" cy="179705"/>
+                    </a:xfrm>
+                    <a:prstGeom prst="rect">
+                      <a:avLst/>
+                    </a:prstGeom>
+                  </pic:spPr>
+                </pic:pic>
+              </a:graphicData>
+            </a:graphic>
+          </wp:anchor>
+        </w:drawing>
+      </w:r>
+      <w:r>
+        <w:rPr>
+          <w:rFonts w:ascii="Gill Sans MT" w:hAnsi="Gill Sans MT" w:cs="Tahoma"/>
+          <w:b/>
+          <w:bCs/>
+          <w:noProof/>
+          <w:szCs w:val="20"/>
+        </w:rPr>
+        <mc:AlternateContent>
+          <mc:Choice Requires="wps">
+            <w:drawing>
+              <wp:anchor distT="45720" distB="45720" distL="114300" distR="114300" simplePos="0" relativeHeight="251795456" behindDoc="0" locked="0" layoutInCell="1" allowOverlap="1" wp14:anchorId="215261B3" wp14:editId="6AD68CC7">
+                <wp:simplePos x="0" y="0"/>
+                <wp:positionH relativeFrom="column">
+                  <wp:posOffset>1359535</wp:posOffset>
+                </wp:positionH>
+                <wp:positionV relativeFrom="paragraph">
+                  <wp:posOffset>156845</wp:posOffset>
+                </wp:positionV>
+                <wp:extent cx="1905000" cy="260350"/>
+                <wp:effectExtent l="0" t="0" r="0" b="6350"/>
+                <wp:wrapSquare wrapText="bothSides"/>
+                <wp:docPr id="11" name="Text Box 2"/>
+                <wp:cNvGraphicFramePr>
+                  <a:graphicFrameLocks xmlns:a="http://schemas.openxmlformats.org/drawingml/2006/main"/>
+                </wp:cNvGraphicFramePr>
+                <a:graphic xmlns:a="http://schemas.openxmlformats.org/drawingml/2006/main">
+                  <a:graphicData uri="http://schemas.microsoft.com/office/word/2010/wordprocessingShape">
+                    <wps:wsp>
+                      <wps:cNvSpPr txBox="1">
+                        <a:spLocks noChangeArrowheads="1"/>
+                      </wps:cNvSpPr>
+                      <wps:spPr bwMode="auto">
+                        <a:xfrm>
+                          <a:off x="0" y="0"/>
+                          <a:ext cx="1905000" cy="260350"/>
+                        </a:xfrm>
+                        <a:prstGeom prst="rect">
+                          <a:avLst/>
+                        </a:prstGeom>
+                        <a:noFill/>
+                        <a:ln w="9525">
+                          <a:noFill/>
+                          <a:miter lim="800000"/>
+                          <a:headEnd/>
+                          <a:tailEnd/>
+                        </a:ln>
+                      </wps:spPr>
+                      <wps:txbx>
+                        <w:txbxContent>
+                          <w:p>
+                            <w:pPr>
+                              <w:rPr>
+                                <w14:textOutline w14:w="9525" w14:cap="rnd" w14:cmpd="sng" w14:algn="ctr">
+                                  <w14:noFill/>
+                                  <w14:prstDash w14:val="solid"/>
+                                  <w14:bevel/>
+                                </w14:textOutline>
+                              </w:rPr>
+                            </w:pPr>
+                            <w:hyperlink r:id="rId11" w:history="1">
+                              <w:r>
+                                <w:rPr>
+                                  <w:rStyle w:val="Hyperlink"/>
+                                  <w:rFonts w:ascii="Gill Sans MT" w:hAnsi="Gill Sans MT" w:cs="Tahoma"/>
+                                  <w:b/>
+                                  <w:bCs/>
+                                  <w:u w:val="none"/>
+                                  <w14:textOutline w14:w="9525" w14:cap="rnd" w14:cmpd="sng" w14:algn="ctr">
+                                    <w14:noFill/>
+                                    <w14:prstDash w14:val="solid"/>
+                                    <w14:bevel/>
+                                  </w14:textOutline>
+                                </w:rPr>
+                                <w:t>ash.gibson@hotmail.co.uk</w:t>
+                              </w:r>
+                            </w:hyperlink>
+                          </w:p>
+                        </w:txbxContent>
+                      </wps:txbx>
+                      <wps:bodyPr rot="0" vert="horz" wrap="square" lIns="91440" tIns="45720" rIns="91440" bIns="45720" anchor="t" anchorCtr="0">
+                        <a:noAutofit/>
+                      </wps:bodyPr>
+                    </wps:wsp>
+                  </a:graphicData>
+                </a:graphic>
+                <wp14:sizeRelH relativeFrom="margin">
+                  <wp14:pctWidth>0</wp14:pctWidth>
+                </wp14:sizeRelH>
+                <wp14:sizeRelV relativeFrom="margin">
+                  <wp14:pctHeight>0</wp14:pctHeight>
+                </wp14:sizeRelV>
+              </wp:anchor>
+            </w:drawing>
+          </mc:Choice>
+          <mc:Fallback>
+            <w:pict>
+              <v:shape w14:anchorId="215261B3" id="_x0000_s1029" type="#_x0000_t202" style="position:absolute;margin-left:107.05pt;margin-top:12.35pt;width:150pt;height:20.5pt;z-index:251795456;visibility:visible;mso-wrap-style:square;mso-width-percent:0;mso-height-percent:0;mso-wrap-distance-left:9pt;mso-wrap-distance-top:3.6pt;mso-wrap-distance-right:9pt;mso-wrap-distance-bottom:3.6pt;mso-position-horizontal:absolute;mso-position-horizontal-relative:text;mso-position-vertical:absolute;mso-position-vertical-relative:text;mso-width-percent:0;mso-height-percent:0;mso-width-relative:margin;mso-height-relative:margin;v-text-anchor:top" o:gfxdata="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" filled="f" stroked="f">
+                <v:textbox>
+                  <w:txbxContent>
+                    <w:p>
+                      <w:pPr>
+                        <w:rPr>
+                          <w14:textOutline w14:w="9525" w14:cap="rnd" w14:cmpd="sng" w14:algn="ctr">
+                            <w14:noFill/>
+                            <w14:prstDash w14:val="solid"/>
+                            <w14:bevel/>
+                          </w14:textOutline>
+                        </w:rPr>
+                      </w:pPr>
+                      <w:hyperlink r:id="rId12" w:history="1">
+                        <w:r>
+                          <w:rPr>
+                            <w:rStyle w:val="Hyperlink"/>
+                            <w:rFonts w:ascii="Gill Sans MT" w:hAnsi="Gill Sans MT" w:cs="Tahoma"/>
+                            <w:b/>
+                            <w:bCs/>
+                            <w:u w:val="none"/>
+                            <w14:textOutline w14:w="9525" w14:cap="rnd" w14:cmpd="sng" w14:algn="ctr">
+                              <w14:noFill/>
+                              <w14:prstDash w14:val="solid"/>
+                              <w14:bevel/>
+                            </w14:textOutline>
+                          </w:rPr>
+                          <w:t>ash.gibson@hotmail.co.uk</w:t>
+                        </w:r>
+                      </w:hyperlink>
+                    </w:p>
+                  </w:txbxContent>
+                </v:textbox>
+                <w10:wrap type="square"/>
+              </v:shape>
+            </w:pict>
+          </mc:Fallback>
+        </mc:AlternateContent>
+      </w:r>
+      <w:r>
+        <w:rPr>
+          <w:rFonts w:ascii="Gill Sans MT" w:hAnsi="Gill Sans MT" w:cs="Tahoma"/>
+          <w:b/>
+          <w:noProof/>
+          <w:szCs w:val="20"/>
+          <w:lang w:eastAsia="en-GB"/>
+        </w:rPr>
+        <mc:AlternateContent>
+          <mc:Choice Requires="wps">
+            <w:drawing>
+              <wp:anchor distT="0" distB="0" distL="114300" distR="114300" simplePos="0" relativeHeight="251608064" behindDoc="0" locked="0" layoutInCell="1" allowOverlap="1" wp14:anchorId="38EE8AEA" wp14:editId="2AB5AFF2">
+                <wp:simplePos x="0" y="0"/>
+                <wp:positionH relativeFrom="column">
+                  <wp:posOffset>-122555</wp:posOffset>
+                </wp:positionH>
+                <wp:positionV relativeFrom="paragraph">
+                  <wp:posOffset>163195</wp:posOffset>
+                </wp:positionV>
+                <wp:extent cx="2133600" cy="260350"/>
+                <wp:effectExtent l="0" t="0" r="0" b="6350"/>
+                <wp:wrapNone/>
+                <wp:docPr id="1" name="Text Box 2"/>
+                <wp:cNvGraphicFramePr>
+                  <a:graphicFrameLocks xmlns:a="http://schemas.openxmlformats.org/drawingml/2006/main"/>
+                </wp:cNvGraphicFramePr>
+                <a:graphic xmlns:a="http://schemas.openxmlformats.org/drawingml/2006/main">
+                  <a:graphicData uri="http://schemas.microsoft.com/office/word/2010/wordprocessingShape">
+                    <wps:wsp>
+                      <wps:cNvSpPr txBox="1">
+                        <a:spLocks noChangeArrowheads="1"/>
+                      </wps:cNvSpPr>
+                      <wps:spPr bwMode="auto">
+                        <a:xfrm>
+                          <a:off x="0" y="0"/>
+                          <a:ext cx="2133600" cy="260350"/>
+                        </a:xfrm>
+                        <a:prstGeom prst="rect">
+                          <a:avLst/>
+                        </a:prstGeom>
+                        <a:noFill/>
+                        <a:ln w="9525">
+                          <a:noFill/>
+                          <a:miter lim="800000"/>
+                          <a:headEnd/>
+                          <a:tailEnd/>
+                        </a:ln>
+                      </wps:spPr>
+                      <wps:txbx>
+                        <w:txbxContent>
+                          <w:p>
+                            <w:pPr>
+                              <w:jc w:val="center"/>
+                              <w:rPr>
+                                <w:rFonts w:ascii="Gill Sans MT" w:hAnsi="Gill Sans MT" w:cs="Tahoma"/>
+                                <w14:textOutline w14:w="9525" w14:cap="rnd" w14:cmpd="sng" w14:algn="ctr">
+                                  <w14:noFill/>
+                                  <w14:prstDash w14:val="solid"/>
+                                  <w14:bevel/>
+                                </w14:textOutline>
+                              </w:rPr>
+                            </w:pPr>
+                            <w:hyperlink r:id="rId13" w:history="1">
+                              <w:r>
+                                <w:rPr>
+                                  <w:rStyle w:val="Hyperlink"/>
+                                  <w:rFonts w:ascii="Gill Sans MT" w:hAnsi="Gill Sans MT" w:cs="Tahoma"/>
+                                  <w:b/>
+                                  <w:bCs/>
+                                  <w:u w:val="none"/>
+                                  <w14:textOutline w14:w="9525" w14:cap="rnd" w14:cmpd="sng" w14:algn="ctr">
+                                    <w14:noFill/>
+                                    <w14:prstDash w14:val="solid"/>
+                                    <w14:bevel/>
+                                  </w14:textOutline>
+                                </w:rPr>
+                                <w:t>linkedin.com/in/ashleydgibson</w:t>
+                              </w:r>
+                            </w:hyperlink>
+                            <w:r>
+                              <w:rPr>
+                                <w:rFonts w:ascii="Gill Sans MT" w:hAnsi="Gill Sans MT" w:cs="Tahoma"/>
+                                <w14:textOutline w14:w="9525" w14:cap="rnd" w14:cmpd="sng" w14:algn="ctr">
+                                  <w14:noFill/>
+                                  <w14:prstDash w14:val="solid"/>
+                                  <w14:bevel/>
+                                </w14:textOutline>
+                              </w:rPr>
+                              <w:br/>
+                            </w:r>
+                          </w:p>
+                          <w:p>
+                            <w:pPr>
+                              <w:jc w:val="center"/>
+                              <w:rPr>
+                                <w:rFonts w:ascii="Tahoma" w:hAnsi="Tahoma" w:cs="Tahoma"/>
+                                <w:sz w:val="20"/>
+                                <w14:textOutline w14:w="9525" w14:cap="rnd" w14:cmpd="sng" w14:algn="ctr">
+                                  <w14:noFill/>
+                                  <w14:prstDash w14:val="solid"/>
+                                  <w14:bevel/>
+                                </w14:textOutline>
+                              </w:rPr>
+                            </w:pPr>
+                          </w:p>
+                        </w:txbxContent>
+                      </wps:txbx>
+                      <wps:bodyPr rot="0" vert="horz" wrap="square" lIns="91440" tIns="45720" rIns="91440" bIns="45720" anchor="t" anchorCtr="0">
+                        <a:noAutofit/>
+                      </wps:bodyPr>
+                    </wps:wsp>
+                  </a:graphicData>
+                </a:graphic>
+                <wp14:sizeRelH relativeFrom="margin">
+                  <wp14:pctWidth>0</wp14:pctWidth>
+                </wp14:sizeRelH>
+                <wp14:sizeRelV relativeFrom="margin">
+                  <wp14:pctHeight>0</wp14:pctHeight>
+                </wp14:sizeRelV>
+              </wp:anchor>
+            </w:drawing>
+          </mc:Choice>
+          <mc:Fallback>
+            <w:pict>
+              <v:shape w14:anchorId="38EE8AEA" id="_x0000_s1030" type="#_x0000_t202" style="position:absolute;margin-left:-9.65pt;margin-top:12.85pt;width:168pt;height:20.5pt;z-index:251608064;visibility:visible;mso-wrap-style:square;mso-width-percent:0;mso-height-percent:0;mso-wrap-distance-left:9pt;mso-wrap-distance-top:0;mso-wrap-distance-right:9pt;mso-wrap-distance-bottom:0;mso-position-horizontal:absolute;mso-position-horizontal-relative:text;mso-position-vertical:absolute;mso-position-vertical-relative:text;mso-width-percent:0;mso-height-percent:0;mso-width-relative:margin;mso-height-relative:margin;v-text-anchor:top" o:gfxdata="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" filled="f" stroked="f">
+                <v:textbox>
+                  <w:txbxContent>
+                    <w:p>
+                      <w:pPr>
+                        <w:jc w:val="center"/>
+                        <w:rPr>
+                          <w:rFonts w:ascii="Gill Sans MT" w:hAnsi="Gill Sans MT" w:cs="Tahoma"/>
+                          <w14:textOutline w14:w="9525" w14:cap="rnd" w14:cmpd="sng" w14:algn="ctr">
+                            <w14:noFill/>
+                            <w14:prstDash w14:val="solid"/>
+                            <w14:bevel/>
+                          </w14:textOutline>
+                        </w:rPr>
+                      </w:pPr>
+                      <w:hyperlink r:id="rId14" w:history="1">
+                        <w:r>
+                          <w:rPr>
+                            <w:rStyle w:val="Hyperlink"/>
+                            <w:rFonts w:ascii="Gill Sans MT" w:hAnsi="Gill Sans MT" w:cs="Tahoma"/>
+                            <w:b/>
+                            <w:bCs/>
+                            <w:u w:val="none"/>
+                            <w14:textOutline w14:w="9525" w14:cap="rnd" w14:cmpd="sng" w14:algn="ctr">
+                              <w14:noFill/>
+                              <w14:prstDash w14:val="solid"/>
+                              <w14:bevel/>
+                            </w14:textOutline>
+                          </w:rPr>
+                          <w:t>linkedin.com/in/ashleydgibson</w:t>
+                        </w:r>
+                      </w:hyperlink>
+                      <w:r>
+                        <w:rPr>
+                          <w:rFonts w:ascii="Gill Sans MT" w:hAnsi="Gill Sans MT" w:cs="Tahoma"/>
+                          <w14:textOutline w14:w="9525" w14:cap="rnd" w14:cmpd="sng" w14:algn="ctr">
+                            <w14:noFill/>
+                            <w14:prstDash w14:val="solid"/>
+                            <w14:bevel/>
+                          </w14:textOutline>
+                        </w:rPr>
+                        <w:br/>
+                      </w:r>
+                    </w:p>
+                    <w:p>
+                      <w:pPr>
+                        <w:jc w:val="center"/>
+                        <w:rPr>
+                          <w:rFonts w:ascii="Tahoma" w:hAnsi="Tahoma" w:cs="Tahoma"/>
+                          <w:sz w:val="20"/>
+                          <w14:textOutline w14:w="9525" w14:cap="rnd" w14:cmpd="sng" w14:algn="ctr">
+                            <w14:noFill/>
+                            <w14:prstDash w14:val="solid"/>
+                            <w14:bevel/>
+                          </w14:textOutline>
+                        </w:rPr>
+                      </w:pPr>
+                    </w:p>
+                  </w:txbxContent>
+                </v:textbox>
+              </v:shape>
+            </w:pict>
+          </mc:Fallback>
+        </mc:AlternateContent>
+      </w:r>
+      <w:r>
+        <w:rPr>
+          <w:rFonts w:ascii="Gill Sans MT" w:hAnsi="Gill Sans MT" w:cs="Tahoma"/>
+          <w:noProof/>
+        </w:rPr>
+        <w:drawing>
+          <wp:anchor distT="0" distB="0" distL="114300" distR="114300" simplePos="0" relativeHeight="251641856" behindDoc="0" locked="0" layoutInCell="1" allowOverlap="1" wp14:anchorId="6DDA14D9" wp14:editId="3BCC3E55">
+            <wp:simplePos x="0" y="0"/>
+            <wp:positionH relativeFrom="column">
+              <wp:posOffset>-1905</wp:posOffset>
+            </wp:positionH>
+            <wp:positionV relativeFrom="paragraph">
+              <wp:posOffset>192405</wp:posOffset>
+            </wp:positionV>
+            <wp:extent cx="179705" cy="179705"/>
+            <wp:effectExtent l="0" t="0" r="0" b="0"/>
+            <wp:wrapSquare wrapText="bothSides"/>
+            <wp:docPr id="3" name="Picture 3" descr="Shape&#10;&#10;Description automatically generated with low confidence"/>
+            <wp:cNvGraphicFramePr>
+              <a:graphicFrameLocks xmlns:a="http://schemas.openxmlformats.org/drawingml/2006/main" noChangeAspect="1"/>
+            </wp:cNvGraphicFramePr>
+            <a:graphic xmlns:a="http://schemas.openxmlformats.org/drawingml/2006/main">
+              <a:graphicData uri="http://schemas.openxmlformats.org/drawingml/2006/picture">
+                <pic:pic xmlns:pic="http://schemas.openxmlformats.org/drawingml/2006/picture">
+                  <pic:nvPicPr>
+                    <pic:cNvPr id="3" name="Picture 3" descr="Shape&#10;&#10;Description automatically generated with low confidence"/>
+                    <pic:cNvPicPr/>
+                  </pic:nvPicPr>
+                  <pic:blipFill>
+                    <a:blip r:embed="rId15" cstate="print">
+                      <a:extLst>
+                        <a:ext uri="{28A0092B-C50C-407E-A947-70E740481C1C}">
+                          <a14:useLocalDpi xmlns:a14="http://schemas.microsoft.com/office/drawing/2010/main" val="0"/>
+                        </a:ext>
+                      </a:extLst>
+                    </a:blip>
+                    <a:stretch>
+                      <a:fillRect/>
+                    </a:stretch>
+                  </pic:blipFill>
+                  <pic:spPr>
+                    <a:xfrm>
+                      <a:off x="0" y="0"/>
+                      <a:ext cx="179705" cy="179705"/>
+                    </a:xfrm>
+                    <a:prstGeom prst="rect">
+                      <a:avLst/>
+                    </a:prstGeom>
+                  </pic:spPr>
+                </pic:pic>
+              </a:graphicData>
+            </a:graphic>
+            <wp14:sizeRelH relativeFrom="margin">
+              <wp14:pctWidth>0</wp14:pctWidth>
+            </wp14:sizeRelH>
+            <wp14:sizeRelV relativeFrom="margin">
+              <wp14:pctHeight>0</wp14:pctHeight>
+            </wp14:sizeRelV>
+          </wp:anchor>
+        </w:drawing>
       </w:r>
     </w:p>
     <w:p>
       <w:pPr>
         <w:rPr>
           <w:rFonts w:ascii="Gill Sans MT" w:hAnsi="Gill Sans MT" w:cs="Tahoma"/>
-          <w:szCs w:val="20"/>
-        </w:rPr>
-      </w:pPr>
-      <w:r>
-        <w:rPr>
-          <w:rFonts w:ascii="Gill Sans MT" w:hAnsi="Gill Sans MT" w:cs="Tahoma"/>
-          <w:szCs w:val="20"/>
-        </w:rPr>
-        <w:t>Graduate</w:t>
-      </w:r>
-      <w:r>
-        <w:rPr>
-          <w:rFonts w:ascii="Gill Sans MT" w:hAnsi="Gill Sans MT" w:cs="Tahoma"/>
-          <w:szCs w:val="20"/>
-        </w:rPr>
-        <w:t>d</w:t>
-      </w:r>
-      <w:r>
-        <w:rPr>
-          <w:rFonts w:ascii="Gill Sans MT" w:hAnsi="Gill Sans MT" w:cs="Tahoma"/>
-          <w:szCs w:val="20"/>
+          <w:b/>
+          <w:bCs/>
+          <w:szCs w:val="20"/>
+        </w:rPr>
+      </w:pPr>
+      <w:r>
+        <w:rPr>
+          <w:rFonts w:ascii="Gill Sans MT" w:hAnsi="Gill Sans MT" w:cs="Tahoma"/>
+          <w:szCs w:val="20"/>
+        </w:rPr>
+        <w:br/>
+      </w:r>
+    </w:p>
+    <w:p>
+      <w:pPr>
+        <w:rPr>
+          <w:rFonts w:ascii="Gill Sans MT" w:hAnsi="Gill Sans MT" w:cs="Tahoma"/>
+          <w:b/>
+          <w:szCs w:val="20"/>
+        </w:rPr>
+      </w:pPr>
+      <w:r>
+        <w:rPr>
+          <w:rFonts w:ascii="Gill Sans MT" w:hAnsi="Gill Sans MT" w:cs="Tahoma"/>
+          <w:b/>
+          <w:bCs/>
+          <w:szCs w:val="20"/>
+        </w:rPr>
+        <w:t>Personal Statement</w:t>
+      </w:r>
+    </w:p>
+    <w:p>
+      <w:pPr>
+        <w:rPr>
+          <w:rFonts w:ascii="Gill Sans MT" w:hAnsi="Gill Sans MT" w:cs="Tahoma"/>
+        </w:rPr>
+      </w:pPr>
+      <w:r>
+        <w:rPr>
+          <w:rFonts w:ascii="Gill Sans MT" w:hAnsi="Gill Sans MT" w:cs="Tahoma"/>
+        </w:rPr>
+        <w:t xml:space="preserve">Boredom is my worst </w:t>
+      </w:r>
+      <w:r>
+        <w:rPr>
+          <w:rFonts w:ascii="Gill Sans MT" w:hAnsi="Gill Sans MT" w:cs="Tahoma"/>
+        </w:rPr>
+        <w:t>nightmare;</w:t>
+      </w:r>
+      <w:r>
+        <w:rPr>
+          <w:rFonts w:ascii="Gill Sans MT" w:hAnsi="Gill Sans MT" w:cs="Tahoma"/>
         </w:rPr>
         <w:t xml:space="preserve"> </w:t>
       </w:r>
       <w:r>
         <w:rPr>
           <w:rFonts w:ascii="Gill Sans MT" w:hAnsi="Gill Sans MT" w:cs="Tahoma"/>
-          <w:szCs w:val="20"/>
-        </w:rPr>
-        <w:t xml:space="preserve">First Class Honours </w:t>
-      </w:r>
-      <w:r>
-        <w:rPr>
-          <w:rFonts w:ascii="Gill Sans MT" w:hAnsi="Gill Sans MT" w:cs="Tahoma"/>
-          <w:szCs w:val="20"/>
-        </w:rPr>
-        <w:t xml:space="preserve">BSc Computer Science for Games student at Sheffield Hallam University. </w:t>
-      </w:r>
-      <w:r>
-        <w:rPr>
-          <w:rFonts w:ascii="Gill Sans MT" w:hAnsi="Gill Sans MT" w:cs="Tahoma"/>
-          <w:szCs w:val="20"/>
-        </w:rPr>
-        <w:t>Adaptability</w:t>
-      </w:r>
-      <w:r>
-        <w:rPr>
-          <w:rFonts w:ascii="Gill Sans MT" w:hAnsi="Gill Sans MT" w:cs="Tahoma"/>
-          <w:szCs w:val="20"/>
-        </w:rPr>
-        <w:t xml:space="preserve"> and </w:t>
-      </w:r>
-      <w:r>
-        <w:rPr>
-          <w:rFonts w:ascii="Gill Sans MT" w:hAnsi="Gill Sans MT" w:cs="Tahoma"/>
-          <w:szCs w:val="20"/>
-        </w:rPr>
-        <w:t xml:space="preserve">leadership </w:t>
-      </w:r>
-      <w:r>
-        <w:rPr>
-          <w:rFonts w:ascii="Gill Sans MT" w:hAnsi="Gill Sans MT" w:cs="Tahoma"/>
-          <w:szCs w:val="20"/>
-        </w:rPr>
-        <w:t>are two of my best qualities as I have demonstrated throughout various projects</w:t>
-      </w:r>
-      <w:r>
-        <w:rPr>
-          <w:rFonts w:ascii="Gill Sans MT" w:hAnsi="Gill Sans MT" w:cs="Tahoma"/>
-          <w:szCs w:val="20"/>
-        </w:rPr>
-        <w:t xml:space="preserve">, </w:t>
-      </w:r>
-      <w:proofErr w:type="gramStart"/>
-      <w:r>
-        <w:rPr>
-          <w:rFonts w:ascii="Gill Sans MT" w:hAnsi="Gill Sans MT" w:cs="Tahoma"/>
-          <w:szCs w:val="20"/>
-        </w:rPr>
-        <w:t>achievements</w:t>
-      </w:r>
-      <w:proofErr w:type="gramEnd"/>
-      <w:r>
-        <w:rPr>
-          <w:rFonts w:ascii="Gill Sans MT" w:hAnsi="Gill Sans MT" w:cs="Tahoma"/>
-          <w:szCs w:val="20"/>
-        </w:rPr>
-        <w:t xml:space="preserve"> and personal endeavours</w:t>
-      </w:r>
-      <w:r>
-        <w:rPr>
-          <w:rFonts w:ascii="Gill Sans MT" w:hAnsi="Gill Sans MT" w:cs="Tahoma"/>
-          <w:szCs w:val="20"/>
-        </w:rPr>
-        <w:t>.</w:t>
+        </w:rPr>
+        <w:t>I</w:t>
+      </w:r>
+      <w:r>
+        <w:rPr>
+          <w:rFonts w:ascii="Gill Sans MT" w:hAnsi="Gill Sans MT" w:cs="Tahoma"/>
+        </w:rPr>
+        <w:t xml:space="preserve"> a</w:t>
+      </w:r>
+      <w:r>
+        <w:rPr>
+          <w:rFonts w:ascii="Gill Sans MT" w:hAnsi="Gill Sans MT" w:cs="Tahoma"/>
+        </w:rPr>
+        <w:t>m</w:t>
+      </w:r>
+      <w:r>
+        <w:rPr>
+          <w:rFonts w:ascii="Gill Sans MT" w:hAnsi="Gill Sans MT" w:cs="Tahoma"/>
+        </w:rPr>
+        <w:t xml:space="preserve"> hungry for a </w:t>
+      </w:r>
+      <w:r>
+        <w:rPr>
+          <w:rFonts w:ascii="Gill Sans MT" w:hAnsi="Gill Sans MT" w:cs="Tahoma"/>
+        </w:rPr>
+        <w:t>challenge</w:t>
+      </w:r>
+      <w:r>
+        <w:rPr>
+          <w:rFonts w:ascii="Gill Sans MT" w:hAnsi="Gill Sans MT" w:cs="Tahoma"/>
+        </w:rPr>
+        <w:t xml:space="preserve"> </w:t>
+      </w:r>
+      <w:r>
+        <w:rPr>
+          <w:rFonts w:ascii="Gill Sans MT" w:hAnsi="Gill Sans MT" w:cs="Tahoma"/>
+        </w:rPr>
+        <w:t>and I</w:t>
+      </w:r>
+      <w:r>
+        <w:rPr>
+          <w:rFonts w:ascii="Gill Sans MT" w:hAnsi="Gill Sans MT" w:cs="Tahoma"/>
+        </w:rPr>
+        <w:t xml:space="preserve"> a</w:t>
+      </w:r>
+      <w:r>
+        <w:rPr>
+          <w:rFonts w:ascii="Gill Sans MT" w:hAnsi="Gill Sans MT" w:cs="Tahoma"/>
+        </w:rPr>
+        <w:t xml:space="preserve">m ready to integrate with a fast-paced employer. I love working with the latest tech and I don’t shy away from </w:t>
+      </w:r>
+      <w:r>
+        <w:rPr>
+          <w:rFonts w:ascii="Gill Sans MT" w:hAnsi="Gill Sans MT" w:cs="Tahoma"/>
+        </w:rPr>
+        <w:t>learning something new.</w:t>
       </w:r>
       <w:r>
         <w:rPr>
@@ -725,24 +1103,22 @@
       <w:r>
         <w:rPr>
           <w:rFonts w:ascii="Gill Sans MT" w:hAnsi="Gill Sans MT" w:cs="Tahoma"/>
-          <w:szCs w:val="20"/>
         </w:rPr>
         <w:t>Website</w:t>
       </w:r>
       <w:r>
         <w:rPr>
           <w:rFonts w:ascii="Gill Sans MT" w:hAnsi="Gill Sans MT" w:cs="Tahoma"/>
-          <w:szCs w:val="20"/>
         </w:rPr>
         <w:t xml:space="preserve">: </w:t>
       </w:r>
-      <w:hyperlink r:id="rId12" w:history="1">
+      <w:hyperlink r:id="rId16" w:history="1">
         <w:r>
           <w:rPr>
             <w:rStyle w:val="Hyperlink"/>
             <w:rFonts w:ascii="Gill Sans MT" w:hAnsi="Gill Sans MT" w:cs="Tahoma"/>
             <w:b/>
-            <w:szCs w:val="20"/>
+            <w:bCs/>
             <w:u w:val="none"/>
           </w:rPr>
           <w:t>www.ashley-gibson.co.uk</w:t>
@@ -752,7 +1128,7 @@
         <w:rPr>
           <w:rFonts w:ascii="Gill Sans MT" w:hAnsi="Gill Sans MT" w:cs="Tahoma"/>
           <w:b/>
-          <w:szCs w:val="20"/>
+          <w:bCs/>
         </w:rPr>
         <w:t xml:space="preserve"> </w:t>
       </w:r>
@@ -762,15 +1138,20 @@
           <w:szCs w:val="20"/>
         </w:rPr>
         <w:br/>
+      </w:r>
+      <w:r>
+        <w:rPr>
+          <w:rFonts w:ascii="Gill Sans MT" w:hAnsi="Gill Sans MT" w:cs="Tahoma"/>
+        </w:rPr>
         <w:t xml:space="preserve">GitHub: </w:t>
       </w:r>
-      <w:hyperlink r:id="rId13" w:history="1">
+      <w:hyperlink r:id="rId17" w:history="1">
         <w:r>
           <w:rPr>
             <w:rStyle w:val="Hyperlink"/>
             <w:rFonts w:ascii="Gill Sans MT" w:hAnsi="Gill Sans MT" w:cs="Tahoma"/>
             <w:b/>
-            <w:szCs w:val="20"/>
+            <w:bCs/>
             <w:u w:val="none"/>
           </w:rPr>
           <w:t>www.github.com/Ashley-Gibson</w:t>
@@ -780,13 +1161,14 @@
         <w:rPr>
           <w:rFonts w:ascii="Gill Sans MT" w:hAnsi="Gill Sans MT" w:cs="Tahoma"/>
           <w:b/>
-          <w:szCs w:val="20"/>
+          <w:bCs/>
         </w:rPr>
         <w:t xml:space="preserve"> </w:t>
       </w:r>
       <w:r>
         <w:rPr>
           <w:rFonts w:ascii="Gill Sans MT" w:hAnsi="Gill Sans MT" w:cs="Tahoma"/>
+          <w:noProof/>
           <w:szCs w:val="20"/>
         </w:rPr>
         <w:pict w14:anchorId="27539CC3">
@@ -824,7 +1206,7 @@
           <w:szCs w:val="20"/>
         </w:rPr>
       </w:pPr>
-      <w:hyperlink r:id="rId14" w:history="1">
+      <w:hyperlink r:id="rId18" w:history="1">
         <w:r>
           <w:rPr>
             <w:rStyle w:val="Hyperlink"/>
@@ -844,7 +1226,7 @@
           <w:bCs/>
           <w:szCs w:val="20"/>
         </w:rPr>
-        <w:t xml:space="preserve"> ~ Software Engineer ~ </w:t>
+        <w:t xml:space="preserve"> ~ </w:t>
       </w:r>
       <w:r>
         <w:rPr>
@@ -853,7 +1235,74 @@
           <w:bCs/>
           <w:szCs w:val="20"/>
         </w:rPr>
-        <w:t>Nov 2020 – Present</w:t>
+        <w:t xml:space="preserve">Senior </w:t>
+      </w:r>
+      <w:r>
+        <w:rPr>
+          <w:rFonts w:ascii="Gill Sans MT" w:hAnsi="Gill Sans MT" w:cs="Tahoma"/>
+          <w:b/>
+          <w:bCs/>
+          <w:szCs w:val="20"/>
+        </w:rPr>
+        <w:t>Software Engineer ~ December 2023</w:t>
+      </w:r>
+      <w:r>
+        <w:rPr>
+          <w:rFonts w:ascii="Gill Sans MT" w:hAnsi="Gill Sans MT" w:cs="Tahoma"/>
+          <w:b/>
+          <w:bCs/>
+          <w:szCs w:val="20"/>
+        </w:rPr>
+        <w:t xml:space="preserve"> - Present</w:t>
+      </w:r>
+      <w:r>
+        <w:rPr>
+          <w:rFonts w:ascii="Gill Sans MT" w:hAnsi="Gill Sans MT" w:cs="Tahoma"/>
+          <w:b/>
+          <w:bCs/>
+          <w:szCs w:val="20"/>
+        </w:rPr>
+        <w:br/>
+      </w:r>
+      <w:hyperlink r:id="rId19" w:history="1">
+        <w:r>
+          <w:rPr>
+            <w:rStyle w:val="Hyperlink"/>
+            <w:rFonts w:ascii="Gill Sans MT" w:hAnsi="Gill Sans MT" w:cs="Tahoma"/>
+            <w:b/>
+            <w:bCs/>
+            <w:szCs w:val="20"/>
+            <w:u w:val="none"/>
+          </w:rPr>
+          <w:t>ASOS</w:t>
+        </w:r>
+      </w:hyperlink>
+      <w:r>
+        <w:rPr>
+          <w:rFonts w:ascii="Gill Sans MT" w:hAnsi="Gill Sans MT" w:cs="Tahoma"/>
+          <w:b/>
+          <w:bCs/>
+          <w:szCs w:val="20"/>
+        </w:rPr>
+        <w:t xml:space="preserve"> ~ Software Engineer ~ </w:t>
+      </w:r>
+      <w:r>
+        <w:rPr>
+          <w:rFonts w:ascii="Gill Sans MT" w:hAnsi="Gill Sans MT" w:cs="Tahoma"/>
+          <w:b/>
+          <w:bCs/>
+          <w:szCs w:val="20"/>
+        </w:rPr>
+        <w:t xml:space="preserve">Nov 2020 – </w:t>
+      </w:r>
+      <w:r>
+        <w:rPr>
+          <w:rFonts w:ascii="Gill Sans MT" w:hAnsi="Gill Sans MT" w:cs="Tahoma"/>
+          <w:b/>
+          <w:bCs/>
+          <w:szCs w:val="20"/>
+        </w:rPr>
+        <w:t>December 2023</w:t>
       </w:r>
     </w:p>
     <w:p>
@@ -866,31 +1315,13 @@
         <w:spacing w:line="240" w:lineRule="auto"/>
         <w:rPr>
           <w:rFonts w:ascii="Gill Sans MT" w:hAnsi="Gill Sans MT" w:cs="Tahoma"/>
-          <w:szCs w:val="20"/>
-        </w:rPr>
-      </w:pPr>
-      <w:r>
-        <w:rPr>
-          <w:rFonts w:ascii="Gill Sans MT" w:hAnsi="Gill Sans MT" w:cs="Tahoma"/>
-          <w:szCs w:val="20"/>
-        </w:rPr>
-        <w:t xml:space="preserve">Designed, developed, </w:t>
-      </w:r>
-      <w:proofErr w:type="gramStart"/>
-      <w:r>
-        <w:rPr>
-          <w:rFonts w:ascii="Gill Sans MT" w:hAnsi="Gill Sans MT" w:cs="Tahoma"/>
-          <w:szCs w:val="20"/>
-        </w:rPr>
-        <w:t>tested</w:t>
-      </w:r>
-      <w:proofErr w:type="gramEnd"/>
-      <w:r>
-        <w:rPr>
-          <w:rFonts w:ascii="Gill Sans MT" w:hAnsi="Gill Sans MT" w:cs="Tahoma"/>
-          <w:szCs w:val="20"/>
-        </w:rPr>
-        <w:t xml:space="preserve"> and maintained in-house C# .NET Core Web Applications using Azure Cloud Computing</w:t>
+        </w:rPr>
+      </w:pPr>
+      <w:r>
+        <w:rPr>
+          <w:rFonts w:ascii="Gill Sans MT" w:hAnsi="Gill Sans MT" w:cs="Tahoma"/>
+        </w:rPr>
+        <w:t>Designed, developed, tested and maintained in-house C# .NET Web Applications to improve efficiency in Supply Chain and Warehousing using Azure Cloud Computing and Docker containers</w:t>
       </w:r>
     </w:p>
     <w:p>
@@ -911,23 +1342,21 @@
           <w:rFonts w:ascii="Gill Sans MT" w:hAnsi="Gill Sans MT" w:cs="Tahoma"/>
           <w:szCs w:val="20"/>
         </w:rPr>
-        <w:t xml:space="preserve">Used </w:t>
-      </w:r>
-      <w:proofErr w:type="spellStart"/>
-      <w:r>
-        <w:rPr>
-          <w:rFonts w:ascii="Gill Sans MT" w:hAnsi="Gill Sans MT" w:cs="Tahoma"/>
-          <w:szCs w:val="20"/>
-        </w:rPr>
-        <w:t>WebAPI</w:t>
-      </w:r>
-      <w:proofErr w:type="spellEnd"/>
-      <w:r>
-        <w:rPr>
-          <w:rFonts w:ascii="Gill Sans MT" w:hAnsi="Gill Sans MT" w:cs="Tahoma"/>
-          <w:szCs w:val="20"/>
-        </w:rPr>
-        <w:t xml:space="preserve"> for developing secure internal API endpoints</w:t>
+        <w:t xml:space="preserve">Led teams of contractors in the full SDLC </w:t>
+      </w:r>
+      <w:r>
+        <w:rPr>
+          <w:rFonts w:ascii="Gill Sans MT" w:hAnsi="Gill Sans MT" w:cs="Tahoma"/>
+          <w:szCs w:val="20"/>
+        </w:rPr>
+        <w:t>of our projects including Pull Requests, delegating development tasks and assisting with support</w:t>
+      </w:r>
+      <w:r>
+        <w:rPr>
+          <w:rFonts w:ascii="Gill Sans MT" w:hAnsi="Gill Sans MT" w:cs="Tahoma"/>
+          <w:szCs w:val="20"/>
+        </w:rPr>
+        <w:t xml:space="preserve"> - I get stuck into Project Management when necessary</w:t>
       </w:r>
     </w:p>
     <w:p>
@@ -948,23 +1377,35 @@
           <w:rFonts w:ascii="Gill Sans MT" w:hAnsi="Gill Sans MT" w:cs="Tahoma"/>
           <w:szCs w:val="20"/>
         </w:rPr>
-        <w:t xml:space="preserve">Unit Tested using </w:t>
-      </w:r>
-      <w:proofErr w:type="spellStart"/>
-      <w:r>
-        <w:rPr>
-          <w:rFonts w:ascii="Gill Sans MT" w:hAnsi="Gill Sans MT" w:cs="Tahoma"/>
-          <w:szCs w:val="20"/>
-        </w:rPr>
-        <w:t>Moq</w:t>
-      </w:r>
-      <w:proofErr w:type="spellEnd"/>
-      <w:r>
-        <w:rPr>
-          <w:rFonts w:ascii="Gill Sans MT" w:hAnsi="Gill Sans MT" w:cs="Tahoma"/>
-          <w:szCs w:val="20"/>
-        </w:rPr>
-        <w:t xml:space="preserve"> and Dapper for Microservices and Database mocking</w:t>
+        <w:t>Provisioned Azure Resources such as App Services, Function Apps, Key Vaults, App Insi</w:t>
+      </w:r>
+      <w:r>
+        <w:rPr>
+          <w:rFonts w:ascii="Gill Sans MT" w:hAnsi="Gill Sans MT" w:cs="Tahoma"/>
+          <w:szCs w:val="20"/>
+        </w:rPr>
+        <w:t>gh</w:t>
+      </w:r>
+      <w:r>
+        <w:rPr>
+          <w:rFonts w:ascii="Gill Sans MT" w:hAnsi="Gill Sans MT" w:cs="Tahoma"/>
+          <w:szCs w:val="20"/>
+        </w:rPr>
+        <w:t>t</w:t>
+      </w:r>
+      <w:r>
+        <w:rPr>
+          <w:rFonts w:ascii="Gill Sans MT" w:hAnsi="Gill Sans MT" w:cs="Tahoma"/>
+          <w:szCs w:val="20"/>
+        </w:rPr>
+        <w:t>s, SQL Servers and Databases using ARM Templates</w:t>
+      </w:r>
+      <w:r>
+        <w:rPr>
+          <w:rFonts w:ascii="Gill Sans MT" w:hAnsi="Gill Sans MT" w:cs="Tahoma"/>
+          <w:szCs w:val="20"/>
+        </w:rPr>
+        <w:t xml:space="preserve"> and Bicep</w:t>
       </w:r>
     </w:p>
     <w:p>
@@ -977,29 +1418,13 @@
         <w:spacing w:line="240" w:lineRule="auto"/>
         <w:rPr>
           <w:rFonts w:ascii="Gill Sans MT" w:hAnsi="Gill Sans MT" w:cs="Tahoma"/>
-          <w:szCs w:val="20"/>
-        </w:rPr>
-      </w:pPr>
-      <w:r>
-        <w:rPr>
-          <w:rFonts w:ascii="Gill Sans MT" w:hAnsi="Gill Sans MT" w:cs="Tahoma"/>
-          <w:szCs w:val="20"/>
-        </w:rPr>
-        <w:t>Created and managed SQL Databases using Stored Procedures and test</w:t>
-      </w:r>
-      <w:r>
-        <w:rPr>
-          <w:rFonts w:ascii="Gill Sans MT" w:hAnsi="Gill Sans MT" w:cs="Tahoma"/>
-          <w:szCs w:val="20"/>
-        </w:rPr>
-        <w:t>ing</w:t>
-      </w:r>
-      <w:r>
-        <w:rPr>
-          <w:rFonts w:ascii="Gill Sans MT" w:hAnsi="Gill Sans MT" w:cs="Tahoma"/>
-          <w:szCs w:val="20"/>
-        </w:rPr>
-        <w:t xml:space="preserve"> using T-SQL</w:t>
+        </w:rPr>
+      </w:pPr>
+      <w:r>
+        <w:rPr>
+          <w:rFonts w:ascii="Gill Sans MT" w:hAnsi="Gill Sans MT" w:cs="Tahoma"/>
+        </w:rPr>
+        <w:t>Securely built API's using WebAPI for developing internal endpoints</w:t>
       </w:r>
     </w:p>
     <w:p>
@@ -1012,15 +1437,13 @@
         <w:spacing w:line="240" w:lineRule="auto"/>
         <w:rPr>
           <w:rFonts w:ascii="Gill Sans MT" w:hAnsi="Gill Sans MT" w:cs="Tahoma"/>
-          <w:szCs w:val="20"/>
-        </w:rPr>
-      </w:pPr>
-      <w:r>
-        <w:rPr>
-          <w:rFonts w:ascii="Gill Sans MT" w:hAnsi="Gill Sans MT" w:cs="Tahoma"/>
-          <w:szCs w:val="20"/>
-        </w:rPr>
-        <w:t>Azure DevOps for CI/CD Pipelines, Source Control and Project Management</w:t>
+        </w:rPr>
+      </w:pPr>
+      <w:r>
+        <w:rPr>
+          <w:rFonts w:ascii="Gill Sans MT" w:hAnsi="Gill Sans MT" w:cs="Tahoma"/>
+        </w:rPr>
+        <w:t>Unit Tested using Moq for Microservices and Database mocking</w:t>
       </w:r>
     </w:p>
     <w:p>
@@ -1041,11 +1464,109 @@
           <w:rFonts w:ascii="Gill Sans MT" w:hAnsi="Gill Sans MT" w:cs="Tahoma"/>
           <w:szCs w:val="20"/>
         </w:rPr>
-        <w:t>Developed using TDD and SOLID principles as a standard</w:t>
+        <w:t xml:space="preserve">Created and managed SQL Databases using </w:t>
+      </w:r>
+      <w:r>
+        <w:rPr>
+          <w:rFonts w:ascii="Gill Sans MT" w:hAnsi="Gill Sans MT" w:cs="Tahoma"/>
+          <w:szCs w:val="20"/>
+        </w:rPr>
+        <w:t xml:space="preserve">Indexes, Functions and Stored Procedures </w:t>
+      </w:r>
+      <w:r>
+        <w:rPr>
+          <w:rFonts w:ascii="Gill Sans MT" w:hAnsi="Gill Sans MT" w:cs="Tahoma"/>
+          <w:szCs w:val="20"/>
+        </w:rPr>
+        <w:t>and test</w:t>
+      </w:r>
+      <w:r>
+        <w:rPr>
+          <w:rFonts w:ascii="Gill Sans MT" w:hAnsi="Gill Sans MT" w:cs="Tahoma"/>
+          <w:szCs w:val="20"/>
+        </w:rPr>
+        <w:t>ing</w:t>
+      </w:r>
+      <w:r>
+        <w:rPr>
+          <w:rFonts w:ascii="Gill Sans MT" w:hAnsi="Gill Sans MT" w:cs="Tahoma"/>
+          <w:szCs w:val="20"/>
+        </w:rPr>
+        <w:t xml:space="preserve"> using T-SQL</w:t>
+      </w:r>
+      <w:r>
+        <w:rPr>
+          <w:rFonts w:ascii="Gill Sans MT" w:hAnsi="Gill Sans MT" w:cs="Tahoma"/>
+          <w:szCs w:val="20"/>
+        </w:rPr>
+        <w:t xml:space="preserve"> including the use of Dapper to integrate with .NET Applications</w:t>
       </w:r>
     </w:p>
     <w:p>
       <w:pPr>
+        <w:pStyle w:val="ListParagraph"/>
+        <w:numPr>
+          <w:ilvl w:val="0"/>
+          <w:numId w:val="13"/>
+        </w:numPr>
+        <w:spacing w:line="240" w:lineRule="auto"/>
+        <w:rPr>
+          <w:rFonts w:ascii="Gill Sans MT" w:hAnsi="Gill Sans MT" w:cs="Tahoma"/>
+          <w:szCs w:val="20"/>
+        </w:rPr>
+      </w:pPr>
+      <w:r>
+        <w:rPr>
+          <w:rFonts w:ascii="Gill Sans MT" w:hAnsi="Gill Sans MT" w:cs="Tahoma"/>
+          <w:szCs w:val="20"/>
+        </w:rPr>
+        <w:t xml:space="preserve">Managed </w:t>
+      </w:r>
+      <w:r>
+        <w:rPr>
+          <w:rFonts w:ascii="Gill Sans MT" w:hAnsi="Gill Sans MT" w:cs="Tahoma"/>
+          <w:szCs w:val="20"/>
+        </w:rPr>
+        <w:t>Azure DevOps for CI/CD Pipelines</w:t>
+      </w:r>
+      <w:r>
+        <w:rPr>
+          <w:rFonts w:ascii="Gill Sans MT" w:hAnsi="Gill Sans MT" w:cs="Tahoma"/>
+          <w:szCs w:val="20"/>
+        </w:rPr>
+        <w:t xml:space="preserve"> (using YAML)</w:t>
+      </w:r>
+      <w:r>
+        <w:rPr>
+          <w:rFonts w:ascii="Gill Sans MT" w:hAnsi="Gill Sans MT" w:cs="Tahoma"/>
+          <w:szCs w:val="20"/>
+        </w:rPr>
+        <w:t>, Source Control and Project Management</w:t>
+      </w:r>
+    </w:p>
+    <w:p>
+      <w:pPr>
+        <w:pStyle w:val="ListParagraph"/>
+        <w:numPr>
+          <w:ilvl w:val="0"/>
+          <w:numId w:val="13"/>
+        </w:numPr>
+        <w:spacing w:line="240" w:lineRule="auto"/>
+        <w:rPr>
+          <w:rFonts w:ascii="Gill Sans MT" w:hAnsi="Gill Sans MT" w:cs="Tahoma"/>
+          <w:szCs w:val="20"/>
+        </w:rPr>
+      </w:pPr>
+      <w:r>
+        <w:rPr>
+          <w:rFonts w:ascii="Gill Sans MT" w:hAnsi="Gill Sans MT" w:cs="Tahoma"/>
+          <w:szCs w:val="20"/>
+        </w:rPr>
+        <w:t>Developed using TDD and SOLID principles as a standard</w:t>
+      </w:r>
+    </w:p>
+    <w:p>
+      <w:pPr>
         <w:rPr>
           <w:rFonts w:ascii="Gill Sans MT" w:hAnsi="Gill Sans MT" w:cs="Tahoma"/>
           <w:b/>
@@ -1053,7 +1574,7 @@
           <w:szCs w:val="20"/>
         </w:rPr>
       </w:pPr>
-      <w:hyperlink r:id="rId15" w:history="1">
+      <w:hyperlink r:id="rId20" w:history="1">
         <w:r>
           <w:rPr>
             <w:rStyle w:val="Hyperlink"/>
@@ -1173,23 +1694,7 @@
           <w:rFonts w:ascii="Gill Sans MT" w:hAnsi="Gill Sans MT" w:cs="Tahoma"/>
           <w:szCs w:val="20"/>
         </w:rPr>
-        <w:t xml:space="preserve">Designed, developed, </w:t>
-      </w:r>
-      <w:proofErr w:type="gramStart"/>
-      <w:r>
-        <w:rPr>
-          <w:rFonts w:ascii="Gill Sans MT" w:hAnsi="Gill Sans MT" w:cs="Tahoma"/>
-          <w:szCs w:val="20"/>
-        </w:rPr>
-        <w:t>tested</w:t>
-      </w:r>
-      <w:proofErr w:type="gramEnd"/>
-      <w:r>
-        <w:rPr>
-          <w:rFonts w:ascii="Gill Sans MT" w:hAnsi="Gill Sans MT" w:cs="Tahoma"/>
-          <w:szCs w:val="20"/>
-        </w:rPr>
-        <w:t xml:space="preserve"> and maintained</w:t>
+        <w:t>Designed, developed, tested and maintained</w:t>
       </w:r>
       <w:r>
         <w:rPr>
@@ -1281,21 +1786,14 @@
           <w:rFonts w:ascii="Gill Sans MT" w:hAnsi="Gill Sans MT" w:cs="Tahoma"/>
           <w:szCs w:val="20"/>
         </w:rPr>
-        <w:t>SharePoint development</w:t>
-      </w:r>
-      <w:r>
-        <w:rPr>
-          <w:rFonts w:ascii="Gill Sans MT" w:hAnsi="Gill Sans MT" w:cs="Tahoma"/>
-          <w:szCs w:val="20"/>
-        </w:rPr>
-        <w:t xml:space="preserve"> for enhancing internal systems</w:t>
-      </w:r>
-      <w:r>
-        <w:rPr>
-          <w:rFonts w:ascii="Gill Sans MT" w:hAnsi="Gill Sans MT" w:cs="Tahoma"/>
-          <w:szCs w:val="20"/>
-        </w:rPr>
-        <w:t xml:space="preserve"> and intranet</w:t>
+        <w:t xml:space="preserve">Atlassian </w:t>
+      </w:r>
+      <w:r>
+        <w:rPr>
+          <w:rFonts w:ascii="Gill Sans MT" w:hAnsi="Gill Sans MT" w:cs="Tahoma"/>
+          <w:szCs w:val="20"/>
+        </w:rPr>
+        <w:t>Jira and Confluence for documentation and project management</w:t>
       </w:r>
     </w:p>
     <w:p>
@@ -1317,42 +1815,42 @@
           <w:rFonts w:ascii="Gill Sans MT" w:hAnsi="Gill Sans MT" w:cs="Tahoma"/>
           <w:szCs w:val="20"/>
         </w:rPr>
-        <w:t>Source Control</w:t>
-      </w:r>
-      <w:r>
-        <w:rPr>
-          <w:rFonts w:ascii="Gill Sans MT" w:hAnsi="Gill Sans MT" w:cs="Tahoma"/>
-          <w:szCs w:val="20"/>
-        </w:rPr>
-        <w:t xml:space="preserve"> using Git</w:t>
-      </w:r>
-      <w:r>
-        <w:rPr>
-          <w:rFonts w:ascii="Gill Sans MT" w:hAnsi="Gill Sans MT" w:cs="Tahoma"/>
-          <w:szCs w:val="20"/>
-        </w:rPr>
-        <w:t>f</w:t>
-      </w:r>
-      <w:r>
-        <w:rPr>
-          <w:rFonts w:ascii="Gill Sans MT" w:hAnsi="Gill Sans MT" w:cs="Tahoma"/>
-          <w:szCs w:val="20"/>
-        </w:rPr>
-        <w:t xml:space="preserve">low: </w:t>
-      </w:r>
-      <w:r>
-        <w:rPr>
-          <w:rFonts w:ascii="Gill Sans MT" w:hAnsi="Gill Sans MT" w:cs="Tahoma"/>
-          <w:szCs w:val="20"/>
-        </w:rPr>
-        <w:t>Bitbucket, Azure DevOps</w:t>
-      </w:r>
-      <w:r>
-        <w:rPr>
-          <w:rFonts w:ascii="Gill Sans MT" w:hAnsi="Gill Sans MT" w:cs="Tahoma"/>
-          <w:szCs w:val="20"/>
-        </w:rPr>
-        <w:t xml:space="preserve"> and TFS</w:t>
+        <w:t>Jenkins</w:t>
+      </w:r>
+      <w:r>
+        <w:rPr>
+          <w:rFonts w:ascii="Gill Sans MT" w:hAnsi="Gill Sans MT" w:cs="Tahoma"/>
+          <w:szCs w:val="20"/>
+        </w:rPr>
+        <w:t xml:space="preserve"> and </w:t>
+      </w:r>
+      <w:r>
+        <w:rPr>
+          <w:rFonts w:ascii="Gill Sans MT" w:hAnsi="Gill Sans MT" w:cs="Tahoma"/>
+          <w:szCs w:val="20"/>
+        </w:rPr>
+        <w:t>Azure Pipelines</w:t>
+      </w:r>
+      <w:r>
+        <w:rPr>
+          <w:rFonts w:ascii="Gill Sans MT" w:hAnsi="Gill Sans MT" w:cs="Tahoma"/>
+          <w:szCs w:val="20"/>
+        </w:rPr>
+        <w:t xml:space="preserve"> for Continuous Integration and </w:t>
+      </w:r>
+      <w:r>
+        <w:rPr>
+          <w:rFonts w:ascii="Gill Sans MT" w:hAnsi="Gill Sans MT" w:cs="Tahoma"/>
+          <w:szCs w:val="20"/>
+        </w:rPr>
+        <w:t>D</w:t>
+      </w:r>
+      <w:r>
+        <w:rPr>
+          <w:rFonts w:ascii="Gill Sans MT" w:hAnsi="Gill Sans MT" w:cs="Tahoma"/>
+          <w:szCs w:val="20"/>
+        </w:rPr>
+        <w:t>eployment</w:t>
       </w:r>
     </w:p>
     <w:p>
@@ -1374,14 +1872,21 @@
           <w:rFonts w:ascii="Gill Sans MT" w:hAnsi="Gill Sans MT" w:cs="Tahoma"/>
           <w:szCs w:val="20"/>
         </w:rPr>
-        <w:t xml:space="preserve">Atlassian </w:t>
-      </w:r>
-      <w:r>
-        <w:rPr>
-          <w:rFonts w:ascii="Gill Sans MT" w:hAnsi="Gill Sans MT" w:cs="Tahoma"/>
-          <w:szCs w:val="20"/>
-        </w:rPr>
-        <w:t>Jira and Confluence for documentation and project management</w:t>
+        <w:t xml:space="preserve">Microsoft SQL Server </w:t>
+      </w:r>
+      <w:r>
+        <w:rPr>
+          <w:rFonts w:ascii="Gill Sans MT" w:hAnsi="Gill Sans MT" w:cs="Tahoma"/>
+          <w:szCs w:val="20"/>
+        </w:rPr>
+        <w:t>Management Studio for d</w:t>
+      </w:r>
+      <w:r>
+        <w:rPr>
+          <w:rFonts w:ascii="Gill Sans MT" w:hAnsi="Gill Sans MT" w:cs="Tahoma"/>
+          <w:szCs w:val="20"/>
+        </w:rPr>
+        <w:t>atabase management</w:t>
       </w:r>
     </w:p>
     <w:p>
@@ -1403,42 +1908,35 @@
           <w:rFonts w:ascii="Gill Sans MT" w:hAnsi="Gill Sans MT" w:cs="Tahoma"/>
           <w:szCs w:val="20"/>
         </w:rPr>
-        <w:t>Jenkins</w:t>
-      </w:r>
-      <w:r>
-        <w:rPr>
-          <w:rFonts w:ascii="Gill Sans MT" w:hAnsi="Gill Sans MT" w:cs="Tahoma"/>
-          <w:szCs w:val="20"/>
-        </w:rPr>
-        <w:t xml:space="preserve"> and </w:t>
-      </w:r>
-      <w:r>
-        <w:rPr>
-          <w:rFonts w:ascii="Gill Sans MT" w:hAnsi="Gill Sans MT" w:cs="Tahoma"/>
-          <w:szCs w:val="20"/>
-        </w:rPr>
-        <w:t>Azure Pipelines</w:t>
-      </w:r>
-      <w:r>
-        <w:rPr>
-          <w:rFonts w:ascii="Gill Sans MT" w:hAnsi="Gill Sans MT" w:cs="Tahoma"/>
-          <w:szCs w:val="20"/>
-        </w:rPr>
-        <w:t xml:space="preserve"> for Continuous Integration and </w:t>
-      </w:r>
-      <w:r>
-        <w:rPr>
-          <w:rFonts w:ascii="Gill Sans MT" w:hAnsi="Gill Sans MT" w:cs="Tahoma"/>
-          <w:szCs w:val="20"/>
-        </w:rPr>
-        <w:t>D</w:t>
-      </w:r>
-      <w:r>
-        <w:rPr>
-          <w:rFonts w:ascii="Gill Sans MT" w:hAnsi="Gill Sans MT" w:cs="Tahoma"/>
-          <w:szCs w:val="20"/>
-        </w:rPr>
-        <w:t>eployment</w:t>
+        <w:t>Worked in, and occasionally managed, a</w:t>
+      </w:r>
+      <w:r>
+        <w:rPr>
+          <w:rFonts w:ascii="Gill Sans MT" w:hAnsi="Gill Sans MT" w:cs="Tahoma"/>
+          <w:szCs w:val="20"/>
+        </w:rPr>
+        <w:t xml:space="preserve"> </w:t>
+      </w:r>
+      <w:r>
+        <w:rPr>
+          <w:rFonts w:ascii="Gill Sans MT" w:hAnsi="Gill Sans MT" w:cs="Tahoma"/>
+          <w:szCs w:val="20"/>
+        </w:rPr>
+        <w:t xml:space="preserve">disciplined </w:t>
+      </w:r>
+      <w:r>
+        <w:rPr>
+          <w:rFonts w:ascii="Gill Sans MT" w:hAnsi="Gill Sans MT" w:cs="Tahoma"/>
+          <w:szCs w:val="20"/>
+        </w:rPr>
+        <w:t xml:space="preserve">Agile development </w:t>
+      </w:r>
+      <w:r>
+        <w:rPr>
+          <w:rFonts w:ascii="Gill Sans MT" w:hAnsi="Gill Sans MT" w:cs="Tahoma"/>
+          <w:szCs w:val="20"/>
+        </w:rPr>
+        <w:t>strategy</w:t>
       </w:r>
     </w:p>
     <w:p>
@@ -1460,30 +1958,39 @@
           <w:rFonts w:ascii="Gill Sans MT" w:hAnsi="Gill Sans MT" w:cs="Tahoma"/>
           <w:szCs w:val="20"/>
         </w:rPr>
-        <w:t xml:space="preserve">Microsoft SQL Server </w:t>
-      </w:r>
-      <w:r>
-        <w:rPr>
-          <w:rFonts w:ascii="Gill Sans MT" w:hAnsi="Gill Sans MT" w:cs="Tahoma"/>
-          <w:szCs w:val="20"/>
-        </w:rPr>
-        <w:t>Management Studio for d</w:t>
-      </w:r>
-      <w:r>
-        <w:rPr>
-          <w:rFonts w:ascii="Gill Sans MT" w:hAnsi="Gill Sans MT" w:cs="Tahoma"/>
-          <w:szCs w:val="20"/>
-        </w:rPr>
-        <w:t>atabase management</w:t>
+        <w:t xml:space="preserve">Adhered to </w:t>
+      </w:r>
+      <w:r>
+        <w:rPr>
+          <w:rFonts w:ascii="Gill Sans MT" w:hAnsi="Gill Sans MT" w:cs="Tahoma"/>
+          <w:szCs w:val="20"/>
+        </w:rPr>
+        <w:t xml:space="preserve">global, </w:t>
+      </w:r>
+      <w:r>
+        <w:rPr>
+          <w:rFonts w:ascii="Gill Sans MT" w:hAnsi="Gill Sans MT" w:cs="Tahoma"/>
+          <w:szCs w:val="20"/>
+        </w:rPr>
+        <w:t>Government</w:t>
+      </w:r>
+      <w:r>
+        <w:rPr>
+          <w:rFonts w:ascii="Gill Sans MT" w:hAnsi="Gill Sans MT" w:cs="Tahoma"/>
+          <w:szCs w:val="20"/>
+        </w:rPr>
+        <w:t>-</w:t>
+      </w:r>
+      <w:r>
+        <w:rPr>
+          <w:rFonts w:ascii="Gill Sans MT" w:hAnsi="Gill Sans MT" w:cs="Tahoma"/>
+          <w:szCs w:val="20"/>
+        </w:rPr>
+        <w:t>standard security measures for IT Systems</w:t>
       </w:r>
     </w:p>
     <w:p>
       <w:pPr>
-        <w:pStyle w:val="ListParagraph"/>
-        <w:numPr>
-          <w:ilvl w:val="0"/>
-          <w:numId w:val="5"/>
-        </w:numPr>
         <w:rPr>
           <w:rFonts w:ascii="Gill Sans MT" w:hAnsi="Gill Sans MT" w:cs="Tahoma"/>
           <w:b/>
@@ -1491,173 +1998,7 @@
           <w:szCs w:val="20"/>
         </w:rPr>
       </w:pPr>
-      <w:r>
-        <w:rPr>
-          <w:rFonts w:ascii="Gill Sans MT" w:hAnsi="Gill Sans MT" w:cs="Tahoma"/>
-          <w:szCs w:val="20"/>
-        </w:rPr>
-        <w:t>Worked in, and occasionally managed, a</w:t>
-      </w:r>
-      <w:r>
-        <w:rPr>
-          <w:rFonts w:ascii="Gill Sans MT" w:hAnsi="Gill Sans MT" w:cs="Tahoma"/>
-          <w:szCs w:val="20"/>
-        </w:rPr>
-        <w:t xml:space="preserve"> </w:t>
-      </w:r>
-      <w:r>
-        <w:rPr>
-          <w:rFonts w:ascii="Gill Sans MT" w:hAnsi="Gill Sans MT" w:cs="Tahoma"/>
-          <w:szCs w:val="20"/>
-        </w:rPr>
-        <w:t xml:space="preserve">disciplined </w:t>
-      </w:r>
-      <w:r>
-        <w:rPr>
-          <w:rFonts w:ascii="Gill Sans MT" w:hAnsi="Gill Sans MT" w:cs="Tahoma"/>
-          <w:szCs w:val="20"/>
-        </w:rPr>
-        <w:t xml:space="preserve">Agile development </w:t>
-      </w:r>
-      <w:r>
-        <w:rPr>
-          <w:rFonts w:ascii="Gill Sans MT" w:hAnsi="Gill Sans MT" w:cs="Tahoma"/>
-          <w:szCs w:val="20"/>
-        </w:rPr>
-        <w:t>strategy</w:t>
-      </w:r>
-    </w:p>
-    <w:p>
-      <w:pPr>
-        <w:pStyle w:val="ListParagraph"/>
-        <w:numPr>
-          <w:ilvl w:val="0"/>
-          <w:numId w:val="5"/>
-        </w:numPr>
-        <w:rPr>
-          <w:rFonts w:ascii="Gill Sans MT" w:hAnsi="Gill Sans MT" w:cs="Tahoma"/>
-          <w:b/>
-          <w:bCs/>
-          <w:szCs w:val="20"/>
-        </w:rPr>
-      </w:pPr>
-      <w:r>
-        <w:rPr>
-          <w:rFonts w:ascii="Gill Sans MT" w:hAnsi="Gill Sans MT" w:cs="Tahoma"/>
-          <w:szCs w:val="20"/>
-        </w:rPr>
-        <w:t xml:space="preserve">Completed </w:t>
-      </w:r>
-      <w:r>
-        <w:rPr>
-          <w:rFonts w:ascii="Gill Sans MT" w:hAnsi="Gill Sans MT" w:cs="Tahoma"/>
-          <w:szCs w:val="20"/>
-        </w:rPr>
-        <w:t xml:space="preserve">extensive, </w:t>
-      </w:r>
-      <w:r>
-        <w:rPr>
-          <w:rFonts w:ascii="Gill Sans MT" w:hAnsi="Gill Sans MT" w:cs="Tahoma"/>
-          <w:szCs w:val="20"/>
-        </w:rPr>
-        <w:t>regular</w:t>
-      </w:r>
-      <w:r>
-        <w:rPr>
-          <w:rFonts w:ascii="Gill Sans MT" w:hAnsi="Gill Sans MT" w:cs="Tahoma"/>
-          <w:szCs w:val="20"/>
-        </w:rPr>
-        <w:t xml:space="preserve"> </w:t>
-      </w:r>
-      <w:r>
-        <w:rPr>
-          <w:rFonts w:ascii="Gill Sans MT" w:hAnsi="Gill Sans MT" w:cs="Tahoma"/>
-          <w:szCs w:val="20"/>
-        </w:rPr>
-        <w:t xml:space="preserve">development and security </w:t>
-      </w:r>
-      <w:r>
-        <w:rPr>
-          <w:rFonts w:ascii="Gill Sans MT" w:hAnsi="Gill Sans MT" w:cs="Tahoma"/>
-          <w:szCs w:val="20"/>
-        </w:rPr>
-        <w:t xml:space="preserve">training </w:t>
-      </w:r>
-      <w:r>
-        <w:rPr>
-          <w:rFonts w:ascii="Gill Sans MT" w:hAnsi="Gill Sans MT" w:cs="Tahoma"/>
-          <w:szCs w:val="20"/>
-        </w:rPr>
-        <w:t>in line</w:t>
-      </w:r>
-      <w:r>
-        <w:rPr>
-          <w:rFonts w:ascii="Gill Sans MT" w:hAnsi="Gill Sans MT" w:cs="Tahoma"/>
-          <w:szCs w:val="20"/>
-        </w:rPr>
-        <w:t xml:space="preserve"> with company policy</w:t>
-      </w:r>
-    </w:p>
-    <w:p>
-      <w:pPr>
-        <w:pStyle w:val="ListParagraph"/>
-        <w:numPr>
-          <w:ilvl w:val="0"/>
-          <w:numId w:val="5"/>
-        </w:numPr>
-        <w:rPr>
-          <w:rFonts w:ascii="Gill Sans MT" w:hAnsi="Gill Sans MT" w:cs="Tahoma"/>
-          <w:b/>
-          <w:bCs/>
-          <w:szCs w:val="20"/>
-        </w:rPr>
-      </w:pPr>
-      <w:r>
-        <w:rPr>
-          <w:rFonts w:ascii="Gill Sans MT" w:hAnsi="Gill Sans MT" w:cs="Tahoma"/>
-          <w:szCs w:val="20"/>
-        </w:rPr>
-        <w:t xml:space="preserve">Adhered to </w:t>
-      </w:r>
-      <w:r>
-        <w:rPr>
-          <w:rFonts w:ascii="Gill Sans MT" w:hAnsi="Gill Sans MT" w:cs="Tahoma"/>
-          <w:szCs w:val="20"/>
-        </w:rPr>
-        <w:t xml:space="preserve">global, </w:t>
-      </w:r>
-      <w:r>
-        <w:rPr>
-          <w:rFonts w:ascii="Gill Sans MT" w:hAnsi="Gill Sans MT" w:cs="Tahoma"/>
-          <w:szCs w:val="20"/>
-        </w:rPr>
-        <w:t>Government</w:t>
-      </w:r>
-      <w:r>
-        <w:rPr>
-          <w:rFonts w:ascii="Gill Sans MT" w:hAnsi="Gill Sans MT" w:cs="Tahoma"/>
-          <w:szCs w:val="20"/>
-        </w:rPr>
-        <w:t>-</w:t>
-      </w:r>
-      <w:r>
-        <w:rPr>
-          <w:rFonts w:ascii="Gill Sans MT" w:hAnsi="Gill Sans MT" w:cs="Tahoma"/>
-          <w:szCs w:val="20"/>
-        </w:rPr>
-        <w:t>standard security measures for IT Systems</w:t>
-      </w:r>
-    </w:p>
-    <w:p>
-      <w:pPr>
-        <w:rPr>
-          <w:rFonts w:ascii="Gill Sans MT" w:hAnsi="Gill Sans MT" w:cs="Tahoma"/>
-          <w:b/>
-          <w:bCs/>
-          <w:szCs w:val="20"/>
-        </w:rPr>
-      </w:pPr>
-      <w:hyperlink r:id="rId16" w:history="1">
+      <w:hyperlink r:id="rId21" w:history="1">
         <w:r>
           <w:rPr>
             <w:rStyle w:val="Hyperlink"/>
@@ -1746,23 +2087,7 @@
           <w:rFonts w:ascii="Gill Sans MT" w:hAnsi="Gill Sans MT" w:cs="Tahoma"/>
           <w:szCs w:val="20"/>
         </w:rPr>
-        <w:t xml:space="preserve">Designed, developed, </w:t>
-      </w:r>
-      <w:proofErr w:type="gramStart"/>
-      <w:r>
-        <w:rPr>
-          <w:rFonts w:ascii="Gill Sans MT" w:hAnsi="Gill Sans MT" w:cs="Tahoma"/>
-          <w:szCs w:val="20"/>
-        </w:rPr>
-        <w:t>tested</w:t>
-      </w:r>
-      <w:proofErr w:type="gramEnd"/>
-      <w:r>
-        <w:rPr>
-          <w:rFonts w:ascii="Gill Sans MT" w:hAnsi="Gill Sans MT" w:cs="Tahoma"/>
-          <w:szCs w:val="20"/>
-        </w:rPr>
-        <w:t xml:space="preserve"> and maintained</w:t>
+        <w:t>Designed, developed, tested and maintained</w:t>
       </w:r>
       <w:r>
         <w:rPr>
@@ -1871,7 +2196,42 @@
           <w:rFonts w:ascii="Gill Sans MT" w:hAnsi="Gill Sans MT" w:cs="Tahoma"/>
           <w:szCs w:val="20"/>
         </w:rPr>
-        <w:t>Source Control: Bitbucket, GitHub, Azure DevOps, TortoiseSVN and Sourcetree</w:t>
+        <w:t xml:space="preserve">SharePoint, </w:t>
+      </w:r>
+      <w:r>
+        <w:rPr>
+          <w:rFonts w:ascii="Gill Sans MT" w:hAnsi="Gill Sans MT" w:cs="Tahoma"/>
+          <w:szCs w:val="20"/>
+        </w:rPr>
+        <w:t>Jira</w:t>
+      </w:r>
+      <w:r>
+        <w:rPr>
+          <w:rFonts w:ascii="Gill Sans MT" w:hAnsi="Gill Sans MT" w:cs="Tahoma"/>
+          <w:szCs w:val="20"/>
+        </w:rPr>
+        <w:t xml:space="preserve"> and Confluence </w:t>
+      </w:r>
+      <w:r>
+        <w:rPr>
+          <w:rFonts w:ascii="Gill Sans MT" w:hAnsi="Gill Sans MT" w:cs="Tahoma"/>
+          <w:szCs w:val="20"/>
+        </w:rPr>
+        <w:t xml:space="preserve">for </w:t>
+      </w:r>
+      <w:r>
+        <w:rPr>
+          <w:rFonts w:ascii="Gill Sans MT" w:hAnsi="Gill Sans MT" w:cs="Tahoma"/>
+          <w:szCs w:val="20"/>
+        </w:rPr>
+        <w:t xml:space="preserve">documentation and </w:t>
+      </w:r>
+      <w:r>
+        <w:rPr>
+          <w:rFonts w:ascii="Gill Sans MT" w:hAnsi="Gill Sans MT" w:cs="Tahoma"/>
+          <w:szCs w:val="20"/>
+        </w:rPr>
+        <w:t>project management</w:t>
       </w:r>
     </w:p>
     <w:p>
@@ -1893,42 +2253,28 @@
           <w:rFonts w:ascii="Gill Sans MT" w:hAnsi="Gill Sans MT" w:cs="Tahoma"/>
           <w:szCs w:val="20"/>
         </w:rPr>
-        <w:t xml:space="preserve">SharePoint, </w:t>
-      </w:r>
-      <w:r>
-        <w:rPr>
-          <w:rFonts w:ascii="Gill Sans MT" w:hAnsi="Gill Sans MT" w:cs="Tahoma"/>
-          <w:szCs w:val="20"/>
-        </w:rPr>
-        <w:t>Jira</w:t>
-      </w:r>
-      <w:r>
-        <w:rPr>
-          <w:rFonts w:ascii="Gill Sans MT" w:hAnsi="Gill Sans MT" w:cs="Tahoma"/>
-          <w:szCs w:val="20"/>
-        </w:rPr>
-        <w:t xml:space="preserve"> and Confluence </w:t>
-      </w:r>
-      <w:r>
-        <w:rPr>
-          <w:rFonts w:ascii="Gill Sans MT" w:hAnsi="Gill Sans MT" w:cs="Tahoma"/>
-          <w:szCs w:val="20"/>
-        </w:rPr>
-        <w:t xml:space="preserve">for </w:t>
-      </w:r>
-      <w:r>
-        <w:rPr>
-          <w:rFonts w:ascii="Gill Sans MT" w:hAnsi="Gill Sans MT" w:cs="Tahoma"/>
-          <w:szCs w:val="20"/>
-        </w:rPr>
-        <w:t xml:space="preserve">documentation and </w:t>
-      </w:r>
-      <w:r>
-        <w:rPr>
-          <w:rFonts w:ascii="Gill Sans MT" w:hAnsi="Gill Sans MT" w:cs="Tahoma"/>
-          <w:szCs w:val="20"/>
-        </w:rPr>
-        <w:t>project management</w:t>
+        <w:t>TeamCity</w:t>
+      </w:r>
+      <w:r>
+        <w:rPr>
+          <w:rFonts w:ascii="Gill Sans MT" w:hAnsi="Gill Sans MT" w:cs="Tahoma"/>
+          <w:szCs w:val="20"/>
+        </w:rPr>
+        <w:t xml:space="preserve"> </w:t>
+      </w:r>
+      <w:r>
+        <w:rPr>
+          <w:rFonts w:ascii="Gill Sans MT" w:hAnsi="Gill Sans MT" w:cs="Tahoma"/>
+          <w:szCs w:val="20"/>
+        </w:rPr>
+        <w:t xml:space="preserve">for Continuous Integration </w:t>
+      </w:r>
+      <w:r>
+        <w:rPr>
+          <w:rFonts w:ascii="Gill Sans MT" w:hAnsi="Gill Sans MT" w:cs="Tahoma"/>
+          <w:szCs w:val="20"/>
+        </w:rPr>
+        <w:t>and deployment</w:t>
       </w:r>
     </w:p>
     <w:p>
@@ -1950,28 +2296,35 @@
           <w:rFonts w:ascii="Gill Sans MT" w:hAnsi="Gill Sans MT" w:cs="Tahoma"/>
           <w:szCs w:val="20"/>
         </w:rPr>
-        <w:t>TeamCity</w:t>
-      </w:r>
-      <w:r>
-        <w:rPr>
-          <w:rFonts w:ascii="Gill Sans MT" w:hAnsi="Gill Sans MT" w:cs="Tahoma"/>
-          <w:szCs w:val="20"/>
-        </w:rPr>
-        <w:t xml:space="preserve"> </w:t>
-      </w:r>
-      <w:r>
-        <w:rPr>
-          <w:rFonts w:ascii="Gill Sans MT" w:hAnsi="Gill Sans MT" w:cs="Tahoma"/>
-          <w:szCs w:val="20"/>
-        </w:rPr>
-        <w:t xml:space="preserve">for Continuous Integration </w:t>
-      </w:r>
-      <w:r>
-        <w:rPr>
-          <w:rFonts w:ascii="Gill Sans MT" w:hAnsi="Gill Sans MT" w:cs="Tahoma"/>
-          <w:szCs w:val="20"/>
-        </w:rPr>
-        <w:t>and deployment</w:t>
+        <w:t xml:space="preserve">GULP, </w:t>
+      </w:r>
+      <w:r>
+        <w:rPr>
+          <w:rFonts w:ascii="Gill Sans MT" w:hAnsi="Gill Sans MT" w:cs="Tahoma"/>
+          <w:szCs w:val="20"/>
+        </w:rPr>
+        <w:t>G</w:t>
+      </w:r>
+      <w:r>
+        <w:rPr>
+          <w:rFonts w:ascii="Gill Sans MT" w:hAnsi="Gill Sans MT" w:cs="Tahoma"/>
+          <w:szCs w:val="20"/>
+        </w:rPr>
+        <w:t xml:space="preserve">RUNT and Web Compiler for </w:t>
+      </w:r>
+      <w:r>
+        <w:rPr>
+          <w:rFonts w:ascii="Gill Sans MT" w:hAnsi="Gill Sans MT" w:cs="Tahoma"/>
+          <w:szCs w:val="20"/>
+        </w:rPr>
+        <w:t xml:space="preserve">styling and scripting </w:t>
+      </w:r>
+      <w:r>
+        <w:rPr>
+          <w:rFonts w:ascii="Gill Sans MT" w:hAnsi="Gill Sans MT" w:cs="Tahoma"/>
+          <w:szCs w:val="20"/>
+        </w:rPr>
+        <w:t>minification</w:t>
       </w:r>
     </w:p>
     <w:p>
@@ -1993,44 +2346,25 @@
           <w:rFonts w:ascii="Gill Sans MT" w:hAnsi="Gill Sans MT" w:cs="Tahoma"/>
           <w:szCs w:val="20"/>
         </w:rPr>
-        <w:t xml:space="preserve">GULP, </w:t>
-      </w:r>
-      <w:r>
-        <w:rPr>
-          <w:rFonts w:ascii="Gill Sans MT" w:hAnsi="Gill Sans MT" w:cs="Tahoma"/>
-          <w:szCs w:val="20"/>
-        </w:rPr>
-        <w:t>G</w:t>
-      </w:r>
-      <w:r>
-        <w:rPr>
-          <w:rFonts w:ascii="Gill Sans MT" w:hAnsi="Gill Sans MT" w:cs="Tahoma"/>
-          <w:szCs w:val="20"/>
-        </w:rPr>
-        <w:t xml:space="preserve">RUNT and Web Compiler for </w:t>
-      </w:r>
-      <w:r>
-        <w:rPr>
-          <w:rFonts w:ascii="Gill Sans MT" w:hAnsi="Gill Sans MT" w:cs="Tahoma"/>
-          <w:szCs w:val="20"/>
-        </w:rPr>
-        <w:t xml:space="preserve">styling and scripting </w:t>
-      </w:r>
-      <w:r>
-        <w:rPr>
-          <w:rFonts w:ascii="Gill Sans MT" w:hAnsi="Gill Sans MT" w:cs="Tahoma"/>
-          <w:szCs w:val="20"/>
-        </w:rPr>
-        <w:t>minification</w:t>
+        <w:t xml:space="preserve">Microsoft SQL Server </w:t>
+      </w:r>
+      <w:r>
+        <w:rPr>
+          <w:rFonts w:ascii="Gill Sans MT" w:hAnsi="Gill Sans MT" w:cs="Tahoma"/>
+          <w:szCs w:val="20"/>
+        </w:rPr>
+        <w:t>Management Studio for d</w:t>
+      </w:r>
+      <w:r>
+        <w:rPr>
+          <w:rFonts w:ascii="Gill Sans MT" w:hAnsi="Gill Sans MT" w:cs="Tahoma"/>
+          <w:szCs w:val="20"/>
+        </w:rPr>
+        <w:t>atabase management</w:t>
       </w:r>
     </w:p>
     <w:p>
       <w:pPr>
-        <w:pStyle w:val="ListParagraph"/>
-        <w:numPr>
-          <w:ilvl w:val="0"/>
-          <w:numId w:val="5"/>
-        </w:numPr>
         <w:rPr>
           <w:rFonts w:ascii="Gill Sans MT" w:hAnsi="Gill Sans MT" w:cs="Tahoma"/>
           <w:b/>
@@ -2038,38 +2372,7 @@
           <w:szCs w:val="20"/>
         </w:rPr>
       </w:pPr>
-      <w:r>
-        <w:rPr>
-          <w:rFonts w:ascii="Gill Sans MT" w:hAnsi="Gill Sans MT" w:cs="Tahoma"/>
-          <w:szCs w:val="20"/>
-        </w:rPr>
-        <w:t xml:space="preserve">Microsoft SQL Server </w:t>
-      </w:r>
-      <w:r>
-        <w:rPr>
-          <w:rFonts w:ascii="Gill Sans MT" w:hAnsi="Gill Sans MT" w:cs="Tahoma"/>
-          <w:szCs w:val="20"/>
-        </w:rPr>
-        <w:t>Management Studio for d</w:t>
-      </w:r>
-      <w:r>
-        <w:rPr>
-          <w:rFonts w:ascii="Gill Sans MT" w:hAnsi="Gill Sans MT" w:cs="Tahoma"/>
-          <w:szCs w:val="20"/>
-        </w:rPr>
-        <w:t>atabase management</w:t>
-      </w:r>
-    </w:p>
-    <w:p>
-      <w:pPr>
-        <w:rPr>
-          <w:rFonts w:ascii="Gill Sans MT" w:hAnsi="Gill Sans MT" w:cs="Tahoma"/>
-          <w:b/>
-          <w:bCs/>
-          <w:szCs w:val="20"/>
-        </w:rPr>
-      </w:pPr>
-      <w:hyperlink r:id="rId17" w:history="1">
+      <w:hyperlink r:id="rId22" w:history="1">
         <w:r>
           <w:rPr>
             <w:rStyle w:val="Hyperlink"/>
@@ -2166,45 +2469,13 @@
           <w:rFonts w:ascii="Gill Sans MT" w:hAnsi="Gill Sans MT" w:cs="Tahoma"/>
           <w:b/>
           <w:bCs/>
-          <w:szCs w:val="20"/>
-        </w:rPr>
-      </w:pPr>
-      <w:r>
-        <w:rPr>
-          <w:rFonts w:ascii="Gill Sans MT" w:hAnsi="Gill Sans MT" w:cs="Tahoma"/>
-          <w:szCs w:val="20"/>
-        </w:rPr>
-        <w:t xml:space="preserve">Designed, developed, </w:t>
-      </w:r>
-      <w:proofErr w:type="gramStart"/>
-      <w:r>
-        <w:rPr>
-          <w:rFonts w:ascii="Gill Sans MT" w:hAnsi="Gill Sans MT" w:cs="Tahoma"/>
-          <w:szCs w:val="20"/>
-        </w:rPr>
-        <w:t>tested</w:t>
-      </w:r>
-      <w:proofErr w:type="gramEnd"/>
-      <w:r>
-        <w:rPr>
-          <w:rFonts w:ascii="Gill Sans MT" w:hAnsi="Gill Sans MT" w:cs="Tahoma"/>
-          <w:szCs w:val="20"/>
-        </w:rPr>
-        <w:t xml:space="preserve"> and maintained C#</w:t>
-      </w:r>
-      <w:r>
-        <w:rPr>
-          <w:rFonts w:ascii="Gill Sans MT" w:hAnsi="Gill Sans MT" w:cs="Tahoma"/>
-          <w:szCs w:val="20"/>
-        </w:rPr>
-        <w:t xml:space="preserve"> </w:t>
-      </w:r>
-      <w:r>
-        <w:rPr>
-          <w:rFonts w:ascii="Gill Sans MT" w:hAnsi="Gill Sans MT" w:cs="Tahoma"/>
-          <w:szCs w:val="20"/>
-        </w:rPr>
-        <w:t>.NET Core Web Applications, WordPress websites and NOPCommerce websites</w:t>
+        </w:rPr>
+      </w:pPr>
+      <w:r>
+        <w:rPr>
+          <w:rFonts w:ascii="Gill Sans MT" w:hAnsi="Gill Sans MT" w:cs="Tahoma"/>
+        </w:rPr>
+        <w:t>Designed, developed, tested and maintained C# .NET Core Web Applications, WordPress websites and NOPCommerce websites</w:t>
       </w:r>
     </w:p>
     <w:p>
@@ -2308,6 +2579,16 @@
           <w:szCs w:val="20"/>
         </w:rPr>
       </w:pPr>
+    </w:p>
+    <w:p>
+      <w:pPr>
+        <w:rPr>
+          <w:rFonts w:ascii="Gill Sans MT" w:hAnsi="Gill Sans MT" w:cs="Tahoma"/>
+          <w:i/>
+          <w:sz w:val="20"/>
+          <w:szCs w:val="20"/>
+        </w:rPr>
+      </w:pPr>
       <w:r>
         <w:rPr>
           <w:rFonts w:ascii="Gill Sans MT" w:hAnsi="Gill Sans MT" w:cs="Tahoma"/>
@@ -2362,7 +2643,7 @@
           <w:sz w:val="20"/>
           <w:szCs w:val="20"/>
         </w:rPr>
-        <w:t>C# ASP.NET</w:t>
+        <w:t>C#</w:t>
       </w:r>
       <w:r>
         <w:rPr>
@@ -2371,7 +2652,7 @@
           <w:sz w:val="20"/>
           <w:szCs w:val="20"/>
         </w:rPr>
-        <w:t xml:space="preserve"> MVC</w:t>
+        <w:t xml:space="preserve"> </w:t>
       </w:r>
       <w:r>
         <w:rPr>
@@ -2380,7 +2661,7 @@
           <w:sz w:val="20"/>
           <w:szCs w:val="20"/>
         </w:rPr>
-        <w:t xml:space="preserve">, </w:t>
+        <w:t>.NE</w:t>
       </w:r>
       <w:r>
         <w:rPr>
@@ -2389,9 +2670,8 @@
           <w:sz w:val="20"/>
           <w:szCs w:val="20"/>
         </w:rPr>
-        <w:t xml:space="preserve">C++, D3D11, C for Robotics, VB, JavaScript, HTML, CSS, </w:t>
-      </w:r>
-      <w:proofErr w:type="gramStart"/>
+        <w:t>T</w:t>
+      </w:r>
       <w:r>
         <w:rPr>
           <w:rFonts w:ascii="Gill Sans MT" w:hAnsi="Gill Sans MT" w:cs="Tahoma"/>
@@ -2399,9 +2679,8 @@
           <w:sz w:val="20"/>
           <w:szCs w:val="20"/>
         </w:rPr>
-        <w:t>PHP</w:t>
-      </w:r>
-      <w:proofErr w:type="gramEnd"/>
+        <w:t>,</w:t>
+      </w:r>
       <w:r>
         <w:rPr>
           <w:rFonts w:ascii="Gill Sans MT" w:hAnsi="Gill Sans MT" w:cs="Tahoma"/>
@@ -2409,24 +2688,89 @@
           <w:sz w:val="20"/>
           <w:szCs w:val="20"/>
         </w:rPr>
-        <w:t xml:space="preserve"> and Python.</w:t>
+        <w:t xml:space="preserve"> T-SQL,</w:t>
+      </w:r>
+      <w:r>
+        <w:rPr>
+          <w:rFonts w:ascii="Gill Sans MT" w:hAnsi="Gill Sans MT" w:cs="Tahoma"/>
+          <w:i/>
+          <w:sz w:val="20"/>
+          <w:szCs w:val="20"/>
+        </w:rPr>
+        <w:t xml:space="preserve"> YAML, Bicep,</w:t>
+      </w:r>
+      <w:r>
+        <w:rPr>
+          <w:rFonts w:ascii="Gill Sans MT" w:hAnsi="Gill Sans MT" w:cs="Tahoma"/>
+          <w:i/>
+          <w:sz w:val="20"/>
+          <w:szCs w:val="20"/>
+        </w:rPr>
+        <w:t xml:space="preserve"> </w:t>
+      </w:r>
+      <w:r>
+        <w:rPr>
+          <w:rFonts w:ascii="Gill Sans MT" w:hAnsi="Gill Sans MT" w:cs="Tahoma"/>
+          <w:i/>
+          <w:sz w:val="20"/>
+          <w:szCs w:val="20"/>
+        </w:rPr>
+        <w:t>C+</w:t>
+      </w:r>
+      <w:r>
+        <w:rPr>
+          <w:rFonts w:ascii="Gill Sans MT" w:hAnsi="Gill Sans MT" w:cs="Tahoma"/>
+          <w:i/>
+          <w:sz w:val="20"/>
+          <w:szCs w:val="20"/>
+        </w:rPr>
+        <w:t xml:space="preserve">+, </w:t>
+      </w:r>
+      <w:r>
+        <w:rPr>
+          <w:rFonts w:ascii="Gill Sans MT" w:hAnsi="Gill Sans MT" w:cs="Tahoma"/>
+          <w:i/>
+          <w:sz w:val="20"/>
+          <w:szCs w:val="20"/>
+        </w:rPr>
+        <w:t>JavaScript, HTML, CSS, PHP and Python.</w:t>
       </w:r>
     </w:p>
     <w:p>
       <w:pPr>
         <w:rPr>
           <w:rFonts w:ascii="Gill Sans MT" w:hAnsi="Gill Sans MT" w:cs="Tahoma"/>
-          <w:szCs w:val="20"/>
-        </w:rPr>
-      </w:pPr>
-      <w:r>
-        <w:rPr>
-          <w:rFonts w:ascii="Gill Sans MT" w:hAnsi="Gill Sans MT" w:cs="Tahoma"/>
           <w:b/>
           <w:bCs/>
           <w:szCs w:val="20"/>
         </w:rPr>
-        <w:t>Games Showcase Competition Winner</w:t>
+      </w:pPr>
+      <w:r>
+        <w:rPr>
+          <w:rFonts w:ascii="Gill Sans MT" w:hAnsi="Gill Sans MT" w:cs="Tahoma"/>
+          <w:b/>
+          <w:bCs/>
+          <w:szCs w:val="20"/>
+        </w:rPr>
+        <w:t xml:space="preserve">Technology </w:t>
+      </w:r>
+      <w:r>
+        <w:rPr>
+          <w:rFonts w:ascii="Gill Sans MT" w:hAnsi="Gill Sans MT" w:cs="Tahoma"/>
+          <w:b/>
+          <w:bCs/>
+          <w:szCs w:val="20"/>
+        </w:rPr>
+        <w:t>Certification</w:t>
+      </w:r>
+      <w:r>
+        <w:rPr>
+          <w:rFonts w:ascii="Gill Sans MT" w:hAnsi="Gill Sans MT" w:cs="Tahoma"/>
+          <w:b/>
+          <w:bCs/>
+          <w:szCs w:val="20"/>
+        </w:rPr>
+        <w:t>s</w:t>
       </w:r>
       <w:r>
         <w:rPr>
@@ -2449,7 +2793,14 @@
           <w:rFonts w:ascii="Gill Sans MT" w:hAnsi="Gill Sans MT" w:cs="Tahoma"/>
           <w:szCs w:val="20"/>
         </w:rPr>
-        <w:t>: Co-developer of a 3D PS4 Game</w:t>
+        <w:t xml:space="preserve">: </w:t>
+      </w:r>
+      <w:r>
+        <w:rPr>
+          <w:rFonts w:ascii="Gill Sans MT" w:hAnsi="Gill Sans MT" w:cs="Tahoma"/>
+          <w:szCs w:val="20"/>
+        </w:rPr>
+        <w:t>Developer</w:t>
       </w:r>
       <w:r>
         <w:rPr>
@@ -2471,6 +2822,127 @@
         <w:rPr>
           <w:rFonts w:ascii="Gill Sans MT" w:hAnsi="Gill Sans MT" w:cs="Tahoma"/>
           <w:szCs w:val="20"/>
+        </w:rPr>
+        <w:t>: Adaptability, innovation and agile development</w:t>
+      </w:r>
+    </w:p>
+    <w:p>
+      <w:pPr>
+        <w:pStyle w:val="ListParagraph"/>
+        <w:numPr>
+          <w:ilvl w:val="0"/>
+          <w:numId w:val="8"/>
+        </w:numPr>
+        <w:rPr>
+          <w:rFonts w:ascii="Gill Sans MT" w:hAnsi="Gill Sans MT" w:cs="Tahoma"/>
+          <w:szCs w:val="20"/>
+        </w:rPr>
+      </w:pPr>
+      <w:r>
+        <w:rPr>
+          <w:rFonts w:ascii="Gill Sans MT" w:hAnsi="Gill Sans MT" w:cs="Tahoma"/>
+          <w:szCs w:val="20"/>
+        </w:rPr>
+        <w:t xml:space="preserve">Currently studying </w:t>
+      </w:r>
+      <w:r>
+        <w:rPr>
+          <w:rFonts w:ascii="Gill Sans MT" w:hAnsi="Gill Sans MT" w:cs="Tahoma"/>
+          <w:szCs w:val="20"/>
+        </w:rPr>
+        <w:t xml:space="preserve">for </w:t>
+      </w:r>
+      <w:r>
+        <w:rPr>
+          <w:rFonts w:ascii="Gill Sans MT" w:hAnsi="Gill Sans MT" w:cs="Tahoma"/>
+          <w:szCs w:val="20"/>
+        </w:rPr>
+        <w:t>Microsoft Azure certifications to enhance my knowledge of Cloud Computing</w:t>
+      </w:r>
+    </w:p>
+    <w:p>
+      <w:pPr>
+        <w:pStyle w:val="ListParagraph"/>
+        <w:numPr>
+          <w:ilvl w:val="0"/>
+          <w:numId w:val="8"/>
+        </w:numPr>
+        <w:rPr>
+          <w:rFonts w:ascii="Gill Sans MT" w:hAnsi="Gill Sans MT" w:cs="Tahoma"/>
+          <w:szCs w:val="20"/>
+        </w:rPr>
+      </w:pPr>
+      <w:r>
+        <w:rPr>
+          <w:rFonts w:ascii="Gill Sans MT" w:hAnsi="Gill Sans MT" w:cs="Tahoma"/>
+          <w:szCs w:val="20"/>
+        </w:rPr>
+        <w:t>Passed a Kentico Cloud Developer exam proving my competence with the Kentico Cloud technology</w:t>
+      </w:r>
+    </w:p>
+    <w:p>
+      <w:pPr>
+        <w:pStyle w:val="ListParagraph"/>
+        <w:numPr>
+          <w:ilvl w:val="0"/>
+          <w:numId w:val="8"/>
+        </w:numPr>
+        <w:rPr>
+          <w:rFonts w:ascii="Gill Sans MT" w:hAnsi="Gill Sans MT" w:cs="Tahoma"/>
+        </w:rPr>
+      </w:pPr>
+      <w:r>
+        <w:rPr>
+          <w:rFonts w:ascii="Gill Sans MT" w:hAnsi="Gill Sans MT" w:cs="Tahoma"/>
+        </w:rPr>
+        <w:t xml:space="preserve">Passed a ThingWorx Associate Developer exam proving my competence as a ThingWorx developer </w:t>
+      </w:r>
+    </w:p>
+    <w:p>
+      <w:pPr>
+        <w:rPr>
+          <w:rFonts w:ascii="Gill Sans MT" w:hAnsi="Gill Sans MT" w:cs="Tahoma"/>
+        </w:rPr>
+      </w:pPr>
+      <w:r>
+        <w:rPr>
+          <w:rFonts w:ascii="Gill Sans MT" w:hAnsi="Gill Sans MT" w:cs="Tahoma"/>
+          <w:b/>
+          <w:bCs/>
+        </w:rPr>
+        <w:t>Games Showcase Competition Winner</w:t>
+      </w:r>
+      <w:r>
+        <w:br/>
+      </w:r>
+      <w:r>
+        <w:rPr>
+          <w:rFonts w:ascii="Gill Sans MT" w:hAnsi="Gill Sans MT" w:cs="Tahoma"/>
+          <w:b/>
+          <w:bCs/>
+        </w:rPr>
+        <w:t>Role</w:t>
+      </w:r>
+      <w:r>
+        <w:rPr>
+          <w:rFonts w:ascii="Gill Sans MT" w:hAnsi="Gill Sans MT" w:cs="Tahoma"/>
+        </w:rPr>
+        <w:t>: Co-developer of a 3D PS4 Game</w:t>
+      </w:r>
+      <w:r>
+        <w:br/>
+      </w:r>
+      <w:r>
+        <w:rPr>
+          <w:rFonts w:ascii="Gill Sans MT" w:hAnsi="Gill Sans MT" w:cs="Tahoma"/>
+          <w:b/>
+          <w:bCs/>
+        </w:rPr>
+        <w:t>Skills</w:t>
+      </w:r>
+      <w:r>
+        <w:rPr>
+          <w:rFonts w:ascii="Gill Sans MT" w:hAnsi="Gill Sans MT" w:cs="Tahoma"/>
         </w:rPr>
         <w:t>: C++ programming with Sony’s PhyreEngine, teamwork and organisation</w:t>
       </w:r>
@@ -2484,29 +2956,13 @@
         </w:numPr>
         <w:rPr>
           <w:rFonts w:ascii="Gill Sans MT" w:hAnsi="Gill Sans MT" w:cs="Tahoma"/>
-          <w:szCs w:val="20"/>
-        </w:rPr>
-      </w:pPr>
-      <w:r>
-        <w:rPr>
-          <w:rFonts w:ascii="Gill Sans MT" w:hAnsi="Gill Sans MT" w:cs="Tahoma"/>
-          <w:szCs w:val="20"/>
-        </w:rPr>
-        <w:t xml:space="preserve">Developed a </w:t>
-      </w:r>
-      <w:r>
-        <w:rPr>
-          <w:rFonts w:ascii="Gill Sans MT" w:hAnsi="Gill Sans MT" w:cs="Tahoma"/>
-          <w:szCs w:val="20"/>
-        </w:rPr>
-        <w:t>narration based</w:t>
-      </w:r>
-      <w:r>
-        <w:rPr>
-          <w:rFonts w:ascii="Gill Sans MT" w:hAnsi="Gill Sans MT" w:cs="Tahoma"/>
-          <w:szCs w:val="20"/>
-        </w:rPr>
-        <w:t>, cooperative PS4 game using Sony’s PhyreEngine and C++</w:t>
+        </w:rPr>
+      </w:pPr>
+      <w:r>
+        <w:rPr>
+          <w:rFonts w:ascii="Gill Sans MT" w:hAnsi="Gill Sans MT" w:cs="Tahoma"/>
+        </w:rPr>
+        <w:t>Developed a narration based, cooperative PS4 game using Sony’s PhyreEngine and C++</w:t>
       </w:r>
     </w:p>
     <w:p>
@@ -2526,23 +2982,7 @@
           <w:rFonts w:ascii="Gill Sans MT" w:hAnsi="Gill Sans MT" w:cs="Tahoma"/>
           <w:szCs w:val="20"/>
         </w:rPr>
-        <w:t xml:space="preserve">Team of 6 achieving first prize for our year group at the annual Sheffield Hallam University Games Showcase – my role was mainly programming player movement, </w:t>
-      </w:r>
-      <w:proofErr w:type="gramStart"/>
-      <w:r>
-        <w:rPr>
-          <w:rFonts w:ascii="Gill Sans MT" w:hAnsi="Gill Sans MT" w:cs="Tahoma"/>
-          <w:szCs w:val="20"/>
-        </w:rPr>
-        <w:t>animation</w:t>
-      </w:r>
-      <w:proofErr w:type="gramEnd"/>
-      <w:r>
-        <w:rPr>
-          <w:rFonts w:ascii="Gill Sans MT" w:hAnsi="Gill Sans MT" w:cs="Tahoma"/>
-          <w:szCs w:val="20"/>
-        </w:rPr>
-        <w:t xml:space="preserve"> and lighting</w:t>
+        <w:t>Team of 6 achieving first prize for our year group at the annual Sheffield Hallam University Games Showcase – my role was mainly programming player movement, animation and lighting</w:t>
       </w:r>
     </w:p>
     <w:p>
@@ -2564,7 +3004,7 @@
         </w:rPr>
         <w:t xml:space="preserve">Trailer YouTube link: </w:t>
       </w:r>
-      <w:hyperlink r:id="rId18" w:history="1">
+      <w:hyperlink r:id="rId23" w:history="1">
         <w:r>
           <w:rPr>
             <w:rStyle w:val="Hyperlink"/>
@@ -2665,23 +3105,7 @@
           <w:rFonts w:ascii="Gill Sans MT" w:hAnsi="Gill Sans MT" w:cs="Tahoma"/>
           <w:szCs w:val="20"/>
         </w:rPr>
-        <w:t xml:space="preserve">Python, project management, independence, </w:t>
-      </w:r>
-      <w:proofErr w:type="gramStart"/>
-      <w:r>
-        <w:rPr>
-          <w:rFonts w:ascii="Gill Sans MT" w:hAnsi="Gill Sans MT" w:cs="Tahoma"/>
-          <w:szCs w:val="20"/>
-        </w:rPr>
-        <w:t>research</w:t>
-      </w:r>
-      <w:proofErr w:type="gramEnd"/>
-      <w:r>
-        <w:rPr>
-          <w:rFonts w:ascii="Gill Sans MT" w:hAnsi="Gill Sans MT" w:cs="Tahoma"/>
-          <w:szCs w:val="20"/>
-        </w:rPr>
-        <w:t xml:space="preserve"> and hardware configuration</w:t>
+        <w:t>Python, project management, independence, research and hardware configuration</w:t>
       </w:r>
     </w:p>
     <w:p>
@@ -2770,193 +3194,7 @@
       <w:r>
         <w:rPr>
           <w:rFonts w:ascii="Gill Sans MT" w:hAnsi="Gill Sans MT" w:cs="Tahoma"/>
-          <w:b/>
-          <w:bCs/>
-          <w:szCs w:val="20"/>
-        </w:rPr>
-        <w:t xml:space="preserve">Technology </w:t>
-      </w:r>
-      <w:r>
-        <w:rPr>
-          <w:rFonts w:ascii="Gill Sans MT" w:hAnsi="Gill Sans MT" w:cs="Tahoma"/>
-          <w:b/>
-          <w:bCs/>
-          <w:szCs w:val="20"/>
-        </w:rPr>
-        <w:t>Certification</w:t>
-      </w:r>
-      <w:r>
-        <w:rPr>
-          <w:rFonts w:ascii="Gill Sans MT" w:hAnsi="Gill Sans MT" w:cs="Tahoma"/>
-          <w:b/>
-          <w:bCs/>
-          <w:szCs w:val="20"/>
-        </w:rPr>
-        <w:t>s</w:t>
-      </w:r>
-      <w:r>
-        <w:rPr>
-          <w:rFonts w:ascii="Gill Sans MT" w:hAnsi="Gill Sans MT"/>
-          <w:sz w:val="24"/>
-        </w:rPr>
-        <w:br/>
-      </w:r>
-      <w:r>
-        <w:rPr>
-          <w:rFonts w:ascii="Gill Sans MT" w:hAnsi="Gill Sans MT" w:cs="Tahoma"/>
-          <w:b/>
-          <w:bCs/>
-          <w:szCs w:val="20"/>
-        </w:rPr>
-        <w:t>Role</w:t>
-      </w:r>
-      <w:r>
-        <w:rPr>
-          <w:rFonts w:ascii="Gill Sans MT" w:hAnsi="Gill Sans MT" w:cs="Tahoma"/>
-          <w:szCs w:val="20"/>
-        </w:rPr>
-        <w:t xml:space="preserve">: </w:t>
-      </w:r>
-      <w:r>
-        <w:rPr>
-          <w:rFonts w:ascii="Gill Sans MT" w:hAnsi="Gill Sans MT" w:cs="Tahoma"/>
-          <w:szCs w:val="20"/>
-        </w:rPr>
-        <w:t>Developer</w:t>
-      </w:r>
-      <w:r>
-        <w:rPr>
-          <w:rFonts w:ascii="Gill Sans MT" w:hAnsi="Gill Sans MT"/>
-          <w:sz w:val="24"/>
-        </w:rPr>
-        <w:br/>
-      </w:r>
-      <w:r>
-        <w:rPr>
-          <w:rFonts w:ascii="Gill Sans MT" w:hAnsi="Gill Sans MT" w:cs="Tahoma"/>
-          <w:b/>
-          <w:bCs/>
-          <w:szCs w:val="20"/>
-        </w:rPr>
-        <w:t>Skills</w:t>
-      </w:r>
-      <w:r>
-        <w:rPr>
-          <w:rFonts w:ascii="Gill Sans MT" w:hAnsi="Gill Sans MT" w:cs="Tahoma"/>
-          <w:szCs w:val="20"/>
-        </w:rPr>
-        <w:t xml:space="preserve">: Adaptability, </w:t>
-      </w:r>
-      <w:proofErr w:type="gramStart"/>
-      <w:r>
-        <w:rPr>
-          <w:rFonts w:ascii="Gill Sans MT" w:hAnsi="Gill Sans MT" w:cs="Tahoma"/>
-          <w:szCs w:val="20"/>
-        </w:rPr>
-        <w:t>innovation</w:t>
-      </w:r>
-      <w:proofErr w:type="gramEnd"/>
-      <w:r>
-        <w:rPr>
-          <w:rFonts w:ascii="Gill Sans MT" w:hAnsi="Gill Sans MT" w:cs="Tahoma"/>
-          <w:szCs w:val="20"/>
-        </w:rPr>
-        <w:t xml:space="preserve"> and agile development</w:t>
-      </w:r>
-    </w:p>
-    <w:p>
-      <w:pPr>
-        <w:pStyle w:val="ListParagraph"/>
-        <w:numPr>
-          <w:ilvl w:val="0"/>
-          <w:numId w:val="8"/>
-        </w:numPr>
-        <w:rPr>
-          <w:rFonts w:ascii="Gill Sans MT" w:hAnsi="Gill Sans MT" w:cs="Tahoma"/>
-          <w:szCs w:val="20"/>
-        </w:rPr>
-      </w:pPr>
-      <w:r>
-        <w:rPr>
-          <w:rFonts w:ascii="Gill Sans MT" w:hAnsi="Gill Sans MT" w:cs="Tahoma"/>
-          <w:szCs w:val="20"/>
-        </w:rPr>
-        <w:t>Currently studying Microsoft Azure certifications to enhance my knowledge of Cloud Computing</w:t>
-      </w:r>
-    </w:p>
-    <w:p>
-      <w:pPr>
-        <w:pStyle w:val="ListParagraph"/>
-        <w:numPr>
-          <w:ilvl w:val="0"/>
-          <w:numId w:val="8"/>
-        </w:numPr>
-        <w:rPr>
-          <w:rFonts w:ascii="Gill Sans MT" w:hAnsi="Gill Sans MT" w:cs="Tahoma"/>
-          <w:szCs w:val="20"/>
-        </w:rPr>
-      </w:pPr>
-      <w:r>
-        <w:rPr>
-          <w:rFonts w:ascii="Gill Sans MT" w:hAnsi="Gill Sans MT" w:cs="Tahoma"/>
-          <w:szCs w:val="20"/>
-        </w:rPr>
-        <w:t xml:space="preserve">Passed a Kentico Cloud Developer </w:t>
-      </w:r>
-      <w:r>
-        <w:rPr>
-          <w:rFonts w:ascii="Gill Sans MT" w:hAnsi="Gill Sans MT" w:cs="Tahoma"/>
-          <w:szCs w:val="20"/>
-        </w:rPr>
-        <w:t>e</w:t>
-      </w:r>
-      <w:r>
-        <w:rPr>
-          <w:rFonts w:ascii="Gill Sans MT" w:hAnsi="Gill Sans MT" w:cs="Tahoma"/>
-          <w:szCs w:val="20"/>
-        </w:rPr>
-        <w:t>xam</w:t>
-      </w:r>
-      <w:r>
-        <w:rPr>
-          <w:rFonts w:ascii="Gill Sans MT" w:hAnsi="Gill Sans MT" w:cs="Tahoma"/>
-          <w:szCs w:val="20"/>
-        </w:rPr>
-        <w:t xml:space="preserve"> proving my competence with the Kentico Cloud technology</w:t>
-      </w:r>
-    </w:p>
-    <w:p>
-      <w:pPr>
-        <w:pStyle w:val="ListParagraph"/>
-        <w:numPr>
-          <w:ilvl w:val="0"/>
-          <w:numId w:val="8"/>
-        </w:numPr>
-        <w:rPr>
-          <w:rFonts w:ascii="Gill Sans MT" w:hAnsi="Gill Sans MT" w:cs="Tahoma"/>
-          <w:szCs w:val="20"/>
-        </w:rPr>
-      </w:pPr>
-      <w:r>
-        <w:rPr>
-          <w:rFonts w:ascii="Gill Sans MT" w:hAnsi="Gill Sans MT" w:cs="Tahoma"/>
-          <w:szCs w:val="20"/>
-        </w:rPr>
-        <w:t xml:space="preserve">Passed a ThingWorx Associate Developer exam proving my competence as a ThingWorx developer </w:t>
-      </w:r>
-    </w:p>
-    <w:p>
-      <w:pPr>
-        <w:rPr>
-          <w:rFonts w:ascii="Gill Sans MT" w:hAnsi="Gill Sans MT" w:cs="Tahoma"/>
-          <w:b/>
-          <w:bCs/>
-          <w:szCs w:val="20"/>
-        </w:rPr>
-      </w:pPr>
-      <w:r>
-        <w:rPr>
-          <w:rFonts w:ascii="Gill Sans MT" w:hAnsi="Gill Sans MT" w:cs="Tahoma"/>
+          <w:noProof/>
           <w:szCs w:val="20"/>
         </w:rPr>
         <w:pict w14:anchorId="6AEAAC19">
@@ -3090,7 +3328,7 @@
           </mc:Choice>
           <mc:Fallback>
             <w:pict>
-              <v:shape w14:anchorId="56527EEB" id="_x0000_s1029" type="#_x0000_t202" style="position:absolute;margin-left:-7.7pt;margin-top:128.5pt;width:554.9pt;height:37.35pt;z-index:251665408;visibility:visible;mso-wrap-style:square;mso-width-percent:0;mso-height-percent:0;mso-wrap-distance-left:9pt;mso-wrap-distance-top:3.6pt;mso-wrap-distance-right:9pt;mso-wrap-distance-bottom:3.6pt;mso-position-horizontal:absolute;mso-position-horizontal-relative:text;mso-position-vertical:absolute;mso-position-vertical-relative:text;mso-width-percent:0;mso-height-percent:0;mso-width-relative:margin;mso-height-relative:margin;v-text-anchor:top" o:gfxdata="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" filled="f" stroked="f">
+              <v:shape w14:anchorId="56527EEB" id="_x0000_s1031" type="#_x0000_t202" style="position:absolute;margin-left:-7.7pt;margin-top:128.5pt;width:554.9pt;height:37.35pt;z-index:251665408;visibility:visible;mso-wrap-style:square;mso-width-percent:0;mso-height-percent:0;mso-wrap-distance-left:9pt;mso-wrap-distance-top:3.6pt;mso-wrap-distance-right:9pt;mso-wrap-distance-bottom:3.6pt;mso-position-horizontal:absolute;mso-position-horizontal-relative:text;mso-position-vertical:absolute;mso-position-vertical-relative:text;mso-width-percent:0;mso-height-percent:0;mso-width-relative:margin;mso-height-relative:margin;v-text-anchor:top" o:gfxdata="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" filled="f" stroked="f">
                 <v:textbox>
                   <w:txbxContent>
                     <w:p>
@@ -3234,7 +3472,7 @@
           </mc:Choice>
           <mc:Fallback>
             <w:pict>
-              <v:shape w14:anchorId="11D49857" id="_x0000_s1030" type="#_x0000_t202" style="position:absolute;margin-left:-7.9pt;margin-top:163.7pt;width:567pt;height:41.4pt;z-index:251649024;visibility:visible;mso-wrap-style:square;mso-width-percent:0;mso-height-percent:0;mso-wrap-distance-left:9pt;mso-wrap-distance-top:0;mso-wrap-distance-right:9pt;mso-wrap-distance-bottom:0;mso-position-horizontal:absolute;mso-position-horizontal-relative:text;mso-position-vertical:absolute;mso-position-vertical-relative:text;mso-width-percent:0;mso-height-percent:0;mso-width-relative:margin;mso-height-relative:margin;v-text-anchor:top" o:gfxdata="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" filled="f" stroked="f">
+              <v:shape w14:anchorId="11D49857" id="_x0000_s1032" type="#_x0000_t202" style="position:absolute;margin-left:-7.9pt;margin-top:163.7pt;width:567pt;height:41.4pt;z-index:251649024;visibility:visible;mso-wrap-style:square;mso-width-percent:0;mso-height-percent:0;mso-wrap-distance-left:9pt;mso-wrap-distance-top:0;mso-wrap-distance-right:9pt;mso-wrap-distance-bottom:0;mso-position-horizontal:absolute;mso-position-horizontal-relative:text;mso-position-vertical:absolute;mso-position-vertical-relative:text;mso-width-percent:0;mso-height-percent:0;mso-width-relative:margin;mso-height-relative:margin;v-text-anchor:top" o:gfxdata="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" filled="f" stroked="f">
                 <v:textbox>
                   <w:txbxContent>
                     <w:p>
@@ -3360,22 +3598,7 @@
                                 <w:szCs w:val="20"/>
                               </w:rPr>
                               <w:br/>
-                            </w:r>
-                            <w:proofErr w:type="spellStart"/>
-                            <w:r>
-                              <w:rPr>
-                                <w:rFonts w:ascii="Gill Sans MT" w:hAnsi="Gill Sans MT" w:cs="Tahoma"/>
-                                <w:szCs w:val="20"/>
-                              </w:rPr>
-                              <w:t>Programming</w:t>
-                            </w:r>
-                            <w:proofErr w:type="spellEnd"/>
-                            <w:r>
-                              <w:rPr>
-                                <w:rFonts w:ascii="Gill Sans MT" w:hAnsi="Gill Sans MT" w:cs="Tahoma"/>
-                                <w:szCs w:val="20"/>
-                              </w:rPr>
-                              <w:t xml:space="preserve"> for Games</w:t>
+                              <w:t>Programming for Games</w:t>
                             </w:r>
                             <w:r>
                               <w:rPr>
@@ -3429,7 +3652,7 @@
           </mc:Choice>
           <mc:Fallback>
             <w:pict>
-              <v:shape w14:anchorId="4C917329" id="_x0000_s1031" type="#_x0000_t202" style="position:absolute;margin-left:-7.7pt;margin-top:17pt;width:244.5pt;height:115.5pt;z-index:251679744;visibility:visible;mso-wrap-style:square;mso-width-percent:0;mso-height-percent:0;mso-wrap-distance-left:9pt;mso-wrap-distance-top:3.6pt;mso-wrap-distance-right:9pt;mso-wrap-distance-bottom:3.6pt;mso-position-horizontal:absolute;mso-position-horizontal-relative:text;mso-position-vertical:absolute;mso-position-vertical-relative:text;mso-width-percent:0;mso-height-percent:0;mso-width-relative:margin;mso-height-relative:margin;v-text-anchor:top" o:gfxdata="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" filled="f" stroked="f">
+              <v:shape w14:anchorId="4C917329" id="_x0000_s1033" type="#_x0000_t202" style="position:absolute;margin-left:-7.7pt;margin-top:17pt;width:244.5pt;height:115.5pt;z-index:251679744;visibility:visible;mso-wrap-style:square;mso-width-percent:0;mso-height-percent:0;mso-wrap-distance-left:9pt;mso-wrap-distance-top:3.6pt;mso-wrap-distance-right:9pt;mso-wrap-distance-bottom:3.6pt;mso-position-horizontal:absolute;mso-position-horizontal-relative:text;mso-position-vertical:absolute;mso-position-vertical-relative:text;mso-width-percent:0;mso-height-percent:0;mso-width-relative:margin;mso-height-relative:margin;v-text-anchor:top" o:gfxdata="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" filled="f" stroked="f">
                 <v:textbox>
                   <w:txbxContent>
                     <w:p>
@@ -3468,22 +3691,7 @@
                           <w:szCs w:val="20"/>
                         </w:rPr>
                         <w:br/>
-                      </w:r>
-                      <w:proofErr w:type="spellStart"/>
-                      <w:r>
-                        <w:rPr>
-                          <w:rFonts w:ascii="Gill Sans MT" w:hAnsi="Gill Sans MT" w:cs="Tahoma"/>
-                          <w:szCs w:val="20"/>
-                        </w:rPr>
-                        <w:t>Programming</w:t>
-                      </w:r>
-                      <w:proofErr w:type="spellEnd"/>
-                      <w:r>
-                        <w:rPr>
-                          <w:rFonts w:ascii="Gill Sans MT" w:hAnsi="Gill Sans MT" w:cs="Tahoma"/>
-                          <w:szCs w:val="20"/>
-                        </w:rPr>
-                        <w:t xml:space="preserve"> for Games</w:t>
+                        <w:t>Programming for Games</w:t>
                       </w:r>
                       <w:r>
                         <w:rPr>
@@ -3706,7 +3914,7 @@
           </mc:Choice>
           <mc:Fallback>
             <w:pict>
-              <v:shape w14:anchorId="1D09B716" id="_x0000_s1032" type="#_x0000_t202" style="position:absolute;margin-left:214.3pt;margin-top:17pt;width:289.5pt;height:110.6pt;z-index:251670528;visibility:visible;mso-wrap-style:square;mso-width-percent:0;mso-height-percent:0;mso-wrap-distance-left:9pt;mso-wrap-distance-top:3.6pt;mso-wrap-distance-right:9pt;mso-wrap-distance-bottom:3.6pt;mso-position-horizontal:absolute;mso-position-horizontal-relative:text;mso-position-vertical:absolute;mso-position-vertical-relative:text;mso-width-percent:0;mso-height-percent:0;mso-width-relative:margin;mso-height-relative:margin;v-text-anchor:top" o:gfxdata="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" filled="f" stroked="f">
+              <v:shape w14:anchorId="1D09B716" id="_x0000_s1034" type="#_x0000_t202" style="position:absolute;margin-left:214.3pt;margin-top:17pt;width:289.5pt;height:110.6pt;z-index:251670528;visibility:visible;mso-wrap-style:square;mso-width-percent:0;mso-height-percent:0;mso-wrap-distance-left:9pt;mso-wrap-distance-top:3.6pt;mso-wrap-distance-right:9pt;mso-wrap-distance-bottom:3.6pt;mso-position-horizontal:absolute;mso-position-horizontal-relative:text;mso-position-vertical:absolute;mso-position-vertical-relative:text;mso-width-percent:0;mso-height-percent:0;mso-width-relative:margin;mso-height-relative:margin;v-text-anchor:top" o:gfxdata="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" filled="f" stroked="f">
                 <v:textbox style="mso-fit-shape-to-text:t">
                   <w:txbxContent>
                     <w:p>
@@ -3846,15 +4054,7 @@
           <w:b/>
           <w:bCs/>
           <w:szCs w:val="20"/>
-        </w:rPr>
-        <w:t xml:space="preserve">Graduated </w:t>
-      </w:r>
-      <w:r>
-        <w:rPr>
-          <w:rFonts w:ascii="Gill Sans MT" w:hAnsi="Gill Sans MT" w:cs="Tahoma"/>
-          <w:b/>
-          <w:bCs/>
-          <w:szCs w:val="20"/>
+          <w:u w:val="single"/>
         </w:rPr>
         <w:t>First Class Honours</w:t>
       </w:r>
@@ -3863,27 +4063,12 @@
           <w:rFonts w:ascii="Gill Sans MT" w:hAnsi="Gill Sans MT" w:cs="Tahoma"/>
           <w:szCs w:val="20"/>
         </w:rPr>
-        <w:t xml:space="preserve"> </w:t>
-      </w:r>
-      <w:r>
-        <w:rPr>
-          <w:rFonts w:ascii="Gill Sans MT" w:hAnsi="Gill Sans MT" w:cs="Tahoma"/>
-          <w:b/>
-          <w:bCs/>
-          <w:szCs w:val="20"/>
-        </w:rPr>
-        <w:t>2018</w:t>
-      </w:r>
-      <w:r>
-        <w:rPr>
-          <w:rFonts w:ascii="Gill Sans MT" w:hAnsi="Gill Sans MT" w:cs="Tahoma"/>
-          <w:szCs w:val="20"/>
-        </w:rPr>
         <w:br/>
       </w:r>
       <w:r>
         <w:rPr>
           <w:rFonts w:ascii="Gill Sans MT" w:hAnsi="Gill Sans MT" w:cs="Tahoma"/>
+          <w:noProof/>
           <w:szCs w:val="20"/>
         </w:rPr>
         <w:pict w14:anchorId="1CABA2B7">
@@ -3929,7 +4114,7 @@
         </w:rPr>
         <w:t xml:space="preserve">IT Volunteer at </w:t>
       </w:r>
-      <w:hyperlink r:id="rId19" w:history="1">
+      <w:hyperlink r:id="rId24" w:history="1">
         <w:r>
           <w:rPr>
             <w:rStyle w:val="Hyperlink"/>
@@ -3939,21 +4124,8 @@
             <w:szCs w:val="20"/>
             <w:u w:val="none"/>
           </w:rPr>
-          <w:t xml:space="preserve">Ashgate </w:t>
+          <w:t>Ashgate Hospicecare</w:t>
         </w:r>
-        <w:proofErr w:type="spellStart"/>
-        <w:r>
-          <w:rPr>
-            <w:rStyle w:val="Hyperlink"/>
-            <w:rFonts w:ascii="Gill Sans MT" w:hAnsi="Gill Sans MT" w:cs="Tahoma"/>
-            <w:b/>
-            <w:bCs/>
-            <w:szCs w:val="20"/>
-            <w:u w:val="none"/>
-          </w:rPr>
-          <w:t>Hospicecare</w:t>
-        </w:r>
-        <w:proofErr w:type="spellEnd"/>
       </w:hyperlink>
     </w:p>
     <w:p>
@@ -3989,7 +4161,7 @@
         </w:rPr>
         <w:t xml:space="preserve">: </w:t>
       </w:r>
-      <w:hyperlink r:id="rId20" w:history="1">
+      <w:hyperlink r:id="rId25" w:history="1">
         <w:r>
           <w:rPr>
             <w:rStyle w:val="Hyperlink"/>
@@ -4057,6 +4229,13 @@
         </w:rPr>
         <w:t>Captain, Goalkeeper and Badminton</w:t>
       </w:r>
+      <w:r>
+        <w:rPr>
+          <w:rFonts w:ascii="Gill Sans MT" w:hAnsi="Gill Sans MT" w:cs="Tahoma"/>
+          <w:szCs w:val="20"/>
+        </w:rPr>
+        <w:t xml:space="preserve"> player</w:t>
+      </w:r>
     </w:p>
     <w:p>
       <w:pPr>
@@ -4075,6 +4254,7 @@
           <w:rFonts w:ascii="Gill Sans MT" w:hAnsi="Gill Sans MT" w:cs="Tahoma"/>
           <w:szCs w:val="20"/>
         </w:rPr>
+        <w:lastRenderedPageBreak/>
         <w:t xml:space="preserve">Led adventure </w:t>
       </w:r>
       <w:r>
@@ -4093,7 +4273,7 @@
       </w:r>
     </w:p>
     <w:sectPr>
-      <w:footerReference w:type="default" r:id="rId21"/>
+      <w:footerReference w:type="default" r:id="rId26"/>
       <w:pgSz w:w="11906" w:h="16838"/>
       <w:pgMar w:top="0" w:right="707" w:bottom="0" w:left="709" w:header="0" w:footer="549" w:gutter="0"/>
       <w:cols w:space="708"/>
@@ -4104,7 +4284,7 @@
 </file>
 
 <file path=word/endnotes.xml><?xml version="1.0" encoding="utf-8"?>
-<w:endnotes xmlns:wpc="http://schemas.microsoft.com/office/word/2010/wordprocessingCanvas" xmlns:cx="http://schemas.microsoft.com/office/drawing/2014/chartex" xmlns:cx1="http://schemas.microsoft.com/office/drawing/2015/9/8/chartex" xmlns:cx2="http://schemas.microsoft.com/office/drawing/2015/10/21/chartex" xmlns:cx3="http://schemas.microsoft.com/office/drawing/2016/5/9/chartex" xmlns:cx4="http://schemas.microsoft.com/office/drawing/2016/5/10/chartex" xmlns:cx5="http://schemas.microsoft.com/office/drawing/2016/5/11/chartex" xmlns:cx6="http://schemas.microsoft.com/office/drawing/2016/5/12/chartex" xmlns:cx7="http://schemas.microsoft.com/office/drawing/2016/5/13/chartex" xmlns:cx8="http://schemas.microsoft.com/office/drawing/2016/5/14/chartex" xmlns:mc="http://schemas.openxmlformats.org/markup-compatibility/2006" xmlns:aink="http://schemas.microsoft.com/office/drawing/2016/ink" xmlns:am3d="http://schemas.microsoft.com/office/drawing/2017/model3d" xmlns:o="urn:schemas-microsoft-com:office:office" xmlns:r="http://schemas.openxmlformats.org/officeDocument/2006/relationships" xmlns:m="http://schemas.openxmlformats.org/officeDocument/2006/math" xmlns:v="urn:schemas-microsoft-com:vml" xmlns:wp14="http://schemas.microsoft.com/office/word/2010/wordprocessingDrawing" xmlns:wp="http://schemas.openxmlformats.org/drawingml/2006/wordprocessingDrawing" xmlns:w10="urn:schemas-microsoft-com:office:word" xmlns:w="http://schemas.openxmlformats.org/wordprocessingml/2006/main" xmlns:w14="http://schemas.microsoft.com/office/word/2010/wordml" xmlns:w15="http://schemas.microsoft.com/office/word/2012/wordml" xmlns:w16cex="http://schemas.microsoft.com/office/word/2018/wordml/cex" xmlns:w16cid="http://schemas.microsoft.com/office/word/2016/wordml/cid" xmlns:w16="http://schemas.microsoft.com/office/word/2018/wordml" xmlns:w16se="http://schemas.microsoft.com/office/word/2015/wordml/symex" xmlns:wpg="http://schemas.microsoft.com/office/word/2010/wordprocessingGroup" xmlns:wpi="http://schemas.microsoft.com/office/word/2010/wordprocessingInk" xmlns:wne="http://schemas.microsoft.com/office/word/2006/wordml" xmlns:wps="http://schemas.microsoft.com/office/word/2010/wordprocessingShape" mc:Ignorable="w14 w15 w16se w16cid w16 w16cex wp14">
+<w:endnotes xmlns:wpc="http://schemas.microsoft.com/office/word/2010/wordprocessingCanvas" xmlns:cx="http://schemas.microsoft.com/office/drawing/2014/chartex" xmlns:cx1="http://schemas.microsoft.com/office/drawing/2015/9/8/chartex" xmlns:cx2="http://schemas.microsoft.com/office/drawing/2015/10/21/chartex" xmlns:cx3="http://schemas.microsoft.com/office/drawing/2016/5/9/chartex" xmlns:cx4="http://schemas.microsoft.com/office/drawing/2016/5/10/chartex" xmlns:cx5="http://schemas.microsoft.com/office/drawing/2016/5/11/chartex" xmlns:cx6="http://schemas.microsoft.com/office/drawing/2016/5/12/chartex" xmlns:cx7="http://schemas.microsoft.com/office/drawing/2016/5/13/chartex" xmlns:cx8="http://schemas.microsoft.com/office/drawing/2016/5/14/chartex" xmlns:mc="http://schemas.openxmlformats.org/markup-compatibility/2006" xmlns:aink="http://schemas.microsoft.com/office/drawing/2016/ink" xmlns:am3d="http://schemas.microsoft.com/office/drawing/2017/model3d" xmlns:o="urn:schemas-microsoft-com:office:office" xmlns:oel="http://schemas.microsoft.com/office/2019/extlst" xmlns:r="http://schemas.openxmlformats.org/officeDocument/2006/relationships" xmlns:m="http://schemas.openxmlformats.org/officeDocument/2006/math" xmlns:v="urn:schemas-microsoft-com:vml" xmlns:wp14="http://schemas.microsoft.com/office/word/2010/wordprocessingDrawing" xmlns:wp="http://schemas.openxmlformats.org/drawingml/2006/wordprocessingDrawing" xmlns:w10="urn:schemas-microsoft-com:office:word" xmlns:w="http://schemas.openxmlformats.org/wordprocessingml/2006/main" xmlns:w14="http://schemas.microsoft.com/office/word/2010/wordml" xmlns:w15="http://schemas.microsoft.com/office/word/2012/wordml" xmlns:w16cex="http://schemas.microsoft.com/office/word/2018/wordml/cex" xmlns:w16cid="http://schemas.microsoft.com/office/word/2016/wordml/cid" xmlns:w16="http://schemas.microsoft.com/office/word/2018/wordml" xmlns:w16sdtdh="http://schemas.microsoft.com/office/word/2020/wordml/sdtdatahash" xmlns:w16se="http://schemas.microsoft.com/office/word/2015/wordml/symex" xmlns:wpg="http://schemas.microsoft.com/office/word/2010/wordprocessingGroup" xmlns:wpi="http://schemas.microsoft.com/office/word/2010/wordprocessingInk" xmlns:wne="http://schemas.microsoft.com/office/word/2006/wordml" xmlns:wps="http://schemas.microsoft.com/office/word/2010/wordprocessingShape" mc:Ignorable="w14 w15 w16se w16cid w16 w16cex w16sdtdh wp14">
   <w:endnote w:type="separator" w:id="-1">
     <w:p>
       <w:pPr>
@@ -4136,7 +4316,7 @@
 </file>
 
 <file path=word/footer1.xml><?xml version="1.0" encoding="utf-8"?>
-<w:ftr xmlns:wpc="http://schemas.microsoft.com/office/word/2010/wordprocessingCanvas" xmlns:cx="http://schemas.microsoft.com/office/drawing/2014/chartex" xmlns:cx1="http://schemas.microsoft.com/office/drawing/2015/9/8/chartex" xmlns:cx2="http://schemas.microsoft.com/office/drawing/2015/10/21/chartex" xmlns:cx3="http://schemas.microsoft.com/office/drawing/2016/5/9/chartex" xmlns:cx4="http://schemas.microsoft.com/office/drawing/2016/5/10/chartex" xmlns:cx5="http://schemas.microsoft.com/office/drawing/2016/5/11/chartex" xmlns:cx6="http://schemas.microsoft.com/office/drawing/2016/5/12/chartex" xmlns:cx7="http://schemas.microsoft.com/office/drawing/2016/5/13/chartex" xmlns:cx8="http://schemas.microsoft.com/office/drawing/2016/5/14/chartex" xmlns:mc="http://schemas.openxmlformats.org/markup-compatibility/2006" xmlns:aink="http://schemas.microsoft.com/office/drawing/2016/ink" xmlns:am3d="http://schemas.microsoft.com/office/drawing/2017/model3d" xmlns:o="urn:schemas-microsoft-com:office:office" xmlns:r="http://schemas.openxmlformats.org/officeDocument/2006/relationships" xmlns:m="http://schemas.openxmlformats.org/officeDocument/2006/math" xmlns:v="urn:schemas-microsoft-com:vml" xmlns:wp14="http://schemas.microsoft.com/office/word/2010/wordprocessingDrawing" xmlns:wp="http://schemas.openxmlformats.org/drawingml/2006/wordprocessingDrawing" xmlns:w10="urn:schemas-microsoft-com:office:word" xmlns:w="http://schemas.openxmlformats.org/wordprocessingml/2006/main" xmlns:w14="http://schemas.microsoft.com/office/word/2010/wordml" xmlns:w15="http://schemas.microsoft.com/office/word/2012/wordml" xmlns:w16cex="http://schemas.microsoft.com/office/word/2018/wordml/cex" xmlns:w16cid="http://schemas.microsoft.com/office/word/2016/wordml/cid" xmlns:w16="http://schemas.microsoft.com/office/word/2018/wordml" xmlns:w16se="http://schemas.microsoft.com/office/word/2015/wordml/symex" xmlns:wpg="http://schemas.microsoft.com/office/word/2010/wordprocessingGroup" xmlns:wpi="http://schemas.microsoft.com/office/word/2010/wordprocessingInk" xmlns:wne="http://schemas.microsoft.com/office/word/2006/wordml" xmlns:wps="http://schemas.microsoft.com/office/word/2010/wordprocessingShape" mc:Ignorable="w14 w15 w16se w16cid w16 w16cex wp14">
+<w:ftr xmlns:wpc="http://schemas.microsoft.com/office/word/2010/wordprocessingCanvas" xmlns:cx="http://schemas.microsoft.com/office/drawing/2014/chartex" xmlns:cx1="http://schemas.microsoft.com/office/drawing/2015/9/8/chartex" xmlns:cx2="http://schemas.microsoft.com/office/drawing/2015/10/21/chartex" xmlns:cx3="http://schemas.microsoft.com/office/drawing/2016/5/9/chartex" xmlns:cx4="http://schemas.microsoft.com/office/drawing/2016/5/10/chartex" xmlns:cx5="http://schemas.microsoft.com/office/drawing/2016/5/11/chartex" xmlns:cx6="http://schemas.microsoft.com/office/drawing/2016/5/12/chartex" xmlns:cx7="http://schemas.microsoft.com/office/drawing/2016/5/13/chartex" xmlns:cx8="http://schemas.microsoft.com/office/drawing/2016/5/14/chartex" xmlns:mc="http://schemas.openxmlformats.org/markup-compatibility/2006" xmlns:aink="http://schemas.microsoft.com/office/drawing/2016/ink" xmlns:am3d="http://schemas.microsoft.com/office/drawing/2017/model3d" xmlns:o="urn:schemas-microsoft-com:office:office" xmlns:oel="http://schemas.microsoft.com/office/2019/extlst" xmlns:r="http://schemas.openxmlformats.org/officeDocument/2006/relationships" xmlns:m="http://schemas.openxmlformats.org/officeDocument/2006/math" xmlns:v="urn:schemas-microsoft-com:vml" xmlns:wp14="http://schemas.microsoft.com/office/word/2010/wordprocessingDrawing" xmlns:wp="http://schemas.openxmlformats.org/drawingml/2006/wordprocessingDrawing" xmlns:w10="urn:schemas-microsoft-com:office:word" xmlns:w="http://schemas.openxmlformats.org/wordprocessingml/2006/main" xmlns:w14="http://schemas.microsoft.com/office/word/2010/wordml" xmlns:w15="http://schemas.microsoft.com/office/word/2012/wordml" xmlns:w16cex="http://schemas.microsoft.com/office/word/2018/wordml/cex" xmlns:w16cid="http://schemas.microsoft.com/office/word/2016/wordml/cid" xmlns:w16="http://schemas.microsoft.com/office/word/2018/wordml" xmlns:w16sdtdh="http://schemas.microsoft.com/office/word/2020/wordml/sdtdatahash" xmlns:w16se="http://schemas.microsoft.com/office/word/2015/wordml/symex" xmlns:wpg="http://schemas.microsoft.com/office/word/2010/wordprocessingGroup" xmlns:wpi="http://schemas.microsoft.com/office/word/2010/wordprocessingInk" xmlns:wne="http://schemas.microsoft.com/office/word/2006/wordml" xmlns:wps="http://schemas.microsoft.com/office/word/2010/wordprocessingShape" mc:Ignorable="w14 w15 w16se w16cid w16 w16cex w16sdtdh wp14">
   <w:p>
     <w:pPr>
       <w:pStyle w:val="Footer"/>
@@ -4155,7 +4335,7 @@
 </file>
 
 <file path=word/footnotes.xml><?xml version="1.0" encoding="utf-8"?>
-<w:footnotes xmlns:wpc="http://schemas.microsoft.com/office/word/2010/wordprocessingCanvas" xmlns:cx="http://schemas.microsoft.com/office/drawing/2014/chartex" xmlns:cx1="http://schemas.microsoft.com/office/drawing/2015/9/8/chartex" xmlns:cx2="http://schemas.microsoft.com/office/drawing/2015/10/21/chartex" xmlns:cx3="http://schemas.microsoft.com/office/drawing/2016/5/9/chartex" xmlns:cx4="http://schemas.microsoft.com/office/drawing/2016/5/10/chartex" xmlns:cx5="http://schemas.microsoft.com/office/drawing/2016/5/11/chartex" xmlns:cx6="http://schemas.microsoft.com/office/drawing/2016/5/12/chartex" xmlns:cx7="http://schemas.microsoft.com/office/drawing/2016/5/13/chartex" xmlns:cx8="http://schemas.microsoft.com/office/drawing/2016/5/14/chartex" xmlns:mc="http://schemas.openxmlformats.org/markup-compatibility/2006" xmlns:aink="http://schemas.microsoft.com/office/drawing/2016/ink" xmlns:am3d="http://schemas.microsoft.com/office/drawing/2017/model3d" xmlns:o="urn:schemas-microsoft-com:office:office" xmlns:r="http://schemas.openxmlformats.org/officeDocument/2006/relationships" xmlns:m="http://schemas.openxmlformats.org/officeDocument/2006/math" xmlns:v="urn:schemas-microsoft-com:vml" xmlns:wp14="http://schemas.microsoft.com/office/word/2010/wordprocessingDrawing" xmlns:wp="http://schemas.openxmlformats.org/drawingml/2006/wordprocessingDrawing" xmlns:w10="urn:schemas-microsoft-com:office:word" xmlns:w="http://schemas.openxmlformats.org/wordprocessingml/2006/main" xmlns:w14="http://schemas.microsoft.com/office/word/2010/wordml" xmlns:w15="http://schemas.microsoft.com/office/word/2012/wordml" xmlns:w16cex="http://schemas.microsoft.com/office/word/2018/wordml/cex" xmlns:w16cid="http://schemas.microsoft.com/office/word/2016/wordml/cid" xmlns:w16="http://schemas.microsoft.com/office/word/2018/wordml" xmlns:w16se="http://schemas.microsoft.com/office/word/2015/wordml/symex" xmlns:wpg="http://schemas.microsoft.com/office/word/2010/wordprocessingGroup" xmlns:wpi="http://schemas.microsoft.com/office/word/2010/wordprocessingInk" xmlns:wne="http://schemas.microsoft.com/office/word/2006/wordml" xmlns:wps="http://schemas.microsoft.com/office/word/2010/wordprocessingShape" mc:Ignorable="w14 w15 w16se w16cid w16 w16cex wp14">
+<w:footnotes xmlns:wpc="http://schemas.microsoft.com/office/word/2010/wordprocessingCanvas" xmlns:cx="http://schemas.microsoft.com/office/drawing/2014/chartex" xmlns:cx1="http://schemas.microsoft.com/office/drawing/2015/9/8/chartex" xmlns:cx2="http://schemas.microsoft.com/office/drawing/2015/10/21/chartex" xmlns:cx3="http://schemas.microsoft.com/office/drawing/2016/5/9/chartex" xmlns:cx4="http://schemas.microsoft.com/office/drawing/2016/5/10/chartex" xmlns:cx5="http://schemas.microsoft.com/office/drawing/2016/5/11/chartex" xmlns:cx6="http://schemas.microsoft.com/office/drawing/2016/5/12/chartex" xmlns:cx7="http://schemas.microsoft.com/office/drawing/2016/5/13/chartex" xmlns:cx8="http://schemas.microsoft.com/office/drawing/2016/5/14/chartex" xmlns:mc="http://schemas.openxmlformats.org/markup-compatibility/2006" xmlns:aink="http://schemas.microsoft.com/office/drawing/2016/ink" xmlns:am3d="http://schemas.microsoft.com/office/drawing/2017/model3d" xmlns:o="urn:schemas-microsoft-com:office:office" xmlns:oel="http://schemas.microsoft.com/office/2019/extlst" xmlns:r="http://schemas.openxmlformats.org/officeDocument/2006/relationships" xmlns:m="http://schemas.openxmlformats.org/officeDocument/2006/math" xmlns:v="urn:schemas-microsoft-com:vml" xmlns:wp14="http://schemas.microsoft.com/office/word/2010/wordprocessingDrawing" xmlns:wp="http://schemas.openxmlformats.org/drawingml/2006/wordprocessingDrawing" xmlns:w10="urn:schemas-microsoft-com:office:word" xmlns:w="http://schemas.openxmlformats.org/wordprocessingml/2006/main" xmlns:w14="http://schemas.microsoft.com/office/word/2010/wordml" xmlns:w15="http://schemas.microsoft.com/office/word/2012/wordml" xmlns:w16cex="http://schemas.microsoft.com/office/word/2018/wordml/cex" xmlns:w16cid="http://schemas.microsoft.com/office/word/2016/wordml/cid" xmlns:w16="http://schemas.microsoft.com/office/word/2018/wordml" xmlns:w16sdtdh="http://schemas.microsoft.com/office/word/2020/wordml/sdtdatahash" xmlns:w16se="http://schemas.microsoft.com/office/word/2015/wordml/symex" xmlns:wpg="http://schemas.microsoft.com/office/word/2010/wordprocessingGroup" xmlns:wpi="http://schemas.microsoft.com/office/word/2010/wordprocessingInk" xmlns:wne="http://schemas.microsoft.com/office/word/2006/wordml" xmlns:wps="http://schemas.microsoft.com/office/word/2010/wordprocessingShape" mc:Ignorable="w14 w15 w16se w16cid w16 w16cex w16sdtdh wp14">
   <w:footnote w:type="separator" w:id="-1">
     <w:p>
       <w:pPr>
@@ -4186,8 +4366,46 @@
 </w:footnotes>
 </file>
 
+<file path=word/intelligence.xml><?xml version="1.0" encoding="utf-8"?>
+<int:Intelligence xmlns:int="http://schemas.microsoft.com/office/intelligence/2019/intelligence">
+  <int:IntelligenceSettings/>
+  <int:Manifest>
+    <int:ParagraphRange paragraphId="1972248997" textId="2004318071" start="27" length="6" invalidationStart="27" invalidationLength="6" id="mAnGchFY"/>
+    <int:ParagraphRange paragraphId="998626465" textId="722396591" start="18" length="3" invalidationStart="18" invalidationLength="3" id="xyOmVFzn"/>
+    <int:ParagraphRange paragraphId="1986793309" textId="1713467625" start="97" length="11" invalidationStart="97" invalidationLength="11" id="pzrUxAJM"/>
+    <int:ParagraphRange paragraphId="2063774507" textId="867415282" start="9" length="9" invalidationStart="9" invalidationLength="9" id="TK7VyGto"/>
+    <int:ParagraphRange paragraphId="2063774507" textId="867415282" start="71" length="9" invalidationStart="71" invalidationLength="9" id="5b3F7BaF"/>
+    <int:ParagraphRange paragraphId="2111474430" textId="1783489368" start="106" length="11" invalidationStart="106" invalidationLength="11" id="Z7vA2dLP"/>
+    <int:ParagraphRange paragraphId="1546593129" textId="79412025" start="63" length="11" invalidationStart="63" invalidationLength="11" id="FUtSdBtq"/>
+  </int:Manifest>
+  <int:Observations>
+    <int:Content id="mAnGchFY">
+      <int:Rejection type="LegacyProofing"/>
+    </int:Content>
+    <int:Content id="xyOmVFzn">
+      <int:Rejection type="LegacyProofing"/>
+    </int:Content>
+    <int:Content id="pzrUxAJM">
+      <int:Rejection type="LegacyProofing"/>
+    </int:Content>
+    <int:Content id="TK7VyGto">
+      <int:Rejection type="LegacyProofing"/>
+    </int:Content>
+    <int:Content id="5b3F7BaF">
+      <int:Rejection type="LegacyProofing"/>
+    </int:Content>
+    <int:Content id="Z7vA2dLP">
+      <int:Rejection type="LegacyProofing"/>
+    </int:Content>
+    <int:Content id="FUtSdBtq">
+      <int:Rejection type="LegacyProofing"/>
+    </int:Content>
+  </int:Observations>
+</int:Intelligence>
+</file>
+
 <file path=word/numbering.xml><?xml version="1.0" encoding="utf-8"?>
-<w:numbering xmlns:wpc="http://schemas.microsoft.com/office/word/2010/wordprocessingCanvas" xmlns:cx="http://schemas.microsoft.com/office/drawing/2014/chartex" xmlns:cx1="http://schemas.microsoft.com/office/drawing/2015/9/8/chartex" xmlns:cx2="http://schemas.microsoft.com/office/drawing/2015/10/21/chartex" xmlns:cx3="http://schemas.microsoft.com/office/drawing/2016/5/9/chartex" xmlns:cx4="http://schemas.microsoft.com/office/drawing/2016/5/10/chartex" xmlns:cx5="http://schemas.microsoft.com/office/drawing/2016/5/11/chartex" xmlns:cx6="http://schemas.microsoft.com/office/drawing/2016/5/12/chartex" xmlns:cx7="http://schemas.microsoft.com/office/drawing/2016/5/13/chartex" xmlns:cx8="http://schemas.microsoft.com/office/drawing/2016/5/14/chartex" xmlns:mc="http://schemas.openxmlformats.org/markup-compatibility/2006" xmlns:aink="http://schemas.microsoft.com/office/drawing/2016/ink" xmlns:am3d="http://schemas.microsoft.com/office/drawing/2017/model3d" xmlns:o="urn:schemas-microsoft-com:office:office" xmlns:r="http://schemas.openxmlformats.org/officeDocument/2006/relationships" xmlns:m="http://schemas.openxmlformats.org/officeDocument/2006/math" xmlns:v="urn:schemas-microsoft-com:vml" xmlns:wp14="http://schemas.microsoft.com/office/word/2010/wordprocessingDrawing" xmlns:wp="http://schemas.openxmlformats.org/drawingml/2006/wordprocessingDrawing" xmlns:w10="urn:schemas-microsoft-com:office:word" xmlns:w="http://schemas.openxmlformats.org/wordprocessingml/2006/main" xmlns:w14="http://schemas.microsoft.com/office/word/2010/wordml" xmlns:w15="http://schemas.microsoft.com/office/word/2012/wordml" xmlns:w16cex="http://schemas.microsoft.com/office/word/2018/wordml/cex" xmlns:w16cid="http://schemas.microsoft.com/office/word/2016/wordml/cid" xmlns:w16="http://schemas.microsoft.com/office/word/2018/wordml" xmlns:w16se="http://schemas.microsoft.com/office/word/2015/wordml/symex" xmlns:wpg="http://schemas.microsoft.com/office/word/2010/wordprocessingGroup" xmlns:wpi="http://schemas.microsoft.com/office/word/2010/wordprocessingInk" xmlns:wne="http://schemas.microsoft.com/office/word/2006/wordml" xmlns:wps="http://schemas.microsoft.com/office/word/2010/wordprocessingShape" mc:Ignorable="w14 w15 w16se w16cid w16 w16cex wp14">
+<w:numbering xmlns:wpc="http://schemas.microsoft.com/office/word/2010/wordprocessingCanvas" xmlns:cx="http://schemas.microsoft.com/office/drawing/2014/chartex" xmlns:cx1="http://schemas.microsoft.com/office/drawing/2015/9/8/chartex" xmlns:cx2="http://schemas.microsoft.com/office/drawing/2015/10/21/chartex" xmlns:cx3="http://schemas.microsoft.com/office/drawing/2016/5/9/chartex" xmlns:cx4="http://schemas.microsoft.com/office/drawing/2016/5/10/chartex" xmlns:cx5="http://schemas.microsoft.com/office/drawing/2016/5/11/chartex" xmlns:cx6="http://schemas.microsoft.com/office/drawing/2016/5/12/chartex" xmlns:cx7="http://schemas.microsoft.com/office/drawing/2016/5/13/chartex" xmlns:cx8="http://schemas.microsoft.com/office/drawing/2016/5/14/chartex" xmlns:mc="http://schemas.openxmlformats.org/markup-compatibility/2006" xmlns:aink="http://schemas.microsoft.com/office/drawing/2016/ink" xmlns:am3d="http://schemas.microsoft.com/office/drawing/2017/model3d" xmlns:o="urn:schemas-microsoft-com:office:office" xmlns:oel="http://schemas.microsoft.com/office/2019/extlst" xmlns:r="http://schemas.openxmlformats.org/officeDocument/2006/relationships" xmlns:m="http://schemas.openxmlformats.org/officeDocument/2006/math" xmlns:v="urn:schemas-microsoft-com:vml" xmlns:wp14="http://schemas.microsoft.com/office/word/2010/wordprocessingDrawing" xmlns:wp="http://schemas.openxmlformats.org/drawingml/2006/wordprocessingDrawing" xmlns:w10="urn:schemas-microsoft-com:office:word" xmlns:w="http://schemas.openxmlformats.org/wordprocessingml/2006/main" xmlns:w14="http://schemas.microsoft.com/office/word/2010/wordml" xmlns:w15="http://schemas.microsoft.com/office/word/2012/wordml" xmlns:w16cex="http://schemas.microsoft.com/office/word/2018/wordml/cex" xmlns:w16cid="http://schemas.microsoft.com/office/word/2016/wordml/cid" xmlns:w16="http://schemas.microsoft.com/office/word/2018/wordml" xmlns:w16sdtdh="http://schemas.microsoft.com/office/word/2020/wordml/sdtdatahash" xmlns:w16se="http://schemas.microsoft.com/office/word/2015/wordml/symex" xmlns:wpg="http://schemas.microsoft.com/office/word/2010/wordprocessingGroup" xmlns:wpi="http://schemas.microsoft.com/office/word/2010/wordprocessingInk" xmlns:wne="http://schemas.microsoft.com/office/word/2006/wordml" xmlns:wps="http://schemas.microsoft.com/office/word/2010/wordprocessingShape" mc:Ignorable="w14 w15 w16se w16cid w16 w16cex w16sdtdh wp14">
   <w:abstractNum w:abstractNumId="0" w15:restartNumberingAfterBreak="0">
     <w:nsid w:val="02496734"/>
     <w:multiLevelType w:val="hybridMultilevel"/>
@@ -5606,50 +5824,50 @@
       </w:rPr>
     </w:lvl>
   </w:abstractNum>
-  <w:num w:numId="1">
+  <w:num w:numId="1" w16cid:durableId="1294285038">
     <w:abstractNumId w:val="2"/>
   </w:num>
-  <w:num w:numId="2">
+  <w:num w:numId="2" w16cid:durableId="1130980287">
     <w:abstractNumId w:val="5"/>
   </w:num>
-  <w:num w:numId="3">
+  <w:num w:numId="3" w16cid:durableId="1399357338">
     <w:abstractNumId w:val="1"/>
   </w:num>
-  <w:num w:numId="4">
+  <w:num w:numId="4" w16cid:durableId="616913712">
     <w:abstractNumId w:val="7"/>
   </w:num>
-  <w:num w:numId="5">
+  <w:num w:numId="5" w16cid:durableId="444471065">
     <w:abstractNumId w:val="3"/>
   </w:num>
-  <w:num w:numId="6">
+  <w:num w:numId="6" w16cid:durableId="1739791503">
     <w:abstractNumId w:val="6"/>
   </w:num>
-  <w:num w:numId="7">
+  <w:num w:numId="7" w16cid:durableId="112869210">
     <w:abstractNumId w:val="9"/>
   </w:num>
-  <w:num w:numId="8">
+  <w:num w:numId="8" w16cid:durableId="1338532160">
     <w:abstractNumId w:val="4"/>
   </w:num>
-  <w:num w:numId="9">
+  <w:num w:numId="9" w16cid:durableId="1415976067">
     <w:abstractNumId w:val="11"/>
   </w:num>
-  <w:num w:numId="10">
+  <w:num w:numId="10" w16cid:durableId="941187151">
     <w:abstractNumId w:val="0"/>
   </w:num>
-  <w:num w:numId="11">
+  <w:num w:numId="11" w16cid:durableId="858589414">
     <w:abstractNumId w:val="8"/>
   </w:num>
-  <w:num w:numId="12">
+  <w:num w:numId="12" w16cid:durableId="417866426">
     <w:abstractNumId w:val="10"/>
   </w:num>
-  <w:num w:numId="13">
+  <w:num w:numId="13" w16cid:durableId="1476944040">
     <w:abstractNumId w:val="12"/>
   </w:num>
 </w:numbering>
 </file>
 
 <file path=word/styles.xml><?xml version="1.0" encoding="utf-8"?>
-<w:styles xmlns:mc="http://schemas.openxmlformats.org/markup-compatibility/2006" xmlns:r="http://schemas.openxmlformats.org/officeDocument/2006/relationships" xmlns:w="http://schemas.openxmlformats.org/wordprocessingml/2006/main" xmlns:w14="http://schemas.microsoft.com/office/word/2010/wordml" xmlns:w15="http://schemas.microsoft.com/office/word/2012/wordml" xmlns:w16cex="http://schemas.microsoft.com/office/word/2018/wordml/cex" xmlns:w16cid="http://schemas.microsoft.com/office/word/2016/wordml/cid" xmlns:w16="http://schemas.microsoft.com/office/word/2018/wordml" xmlns:w16se="http://schemas.microsoft.com/office/word/2015/wordml/symex" mc:Ignorable="w14 w15 w16se w16cid w16 w16cex">
+<w:styles xmlns:mc="http://schemas.openxmlformats.org/markup-compatibility/2006" xmlns:r="http://schemas.openxmlformats.org/officeDocument/2006/relationships" xmlns:w="http://schemas.openxmlformats.org/wordprocessingml/2006/main" xmlns:w14="http://schemas.microsoft.com/office/word/2010/wordml" xmlns:w15="http://schemas.microsoft.com/office/word/2012/wordml" xmlns:w16cex="http://schemas.microsoft.com/office/word/2018/wordml/cex" xmlns:w16cid="http://schemas.microsoft.com/office/word/2016/wordml/cid" xmlns:w16="http://schemas.microsoft.com/office/word/2018/wordml" xmlns:w16sdtdh="http://schemas.microsoft.com/office/word/2020/wordml/sdtdatahash" xmlns:w16se="http://schemas.microsoft.com/office/word/2015/wordml/symex" mc:Ignorable="w14 w15 w16se w16cid w16 w16cex w16sdtdh">
   <w:docDefaults>
     <w:rPrDefault>
       <w:rPr>

</xml_diff>